<commit_message>
[doc] Finished memory and started ppt
</commit_message>
<xml_diff>
--- a/doc/Memoria Final.docx
+++ b/doc/Memoria Final.docx
@@ -421,7 +421,7 @@
               <w:tab w:val="right" w:leader="dot" w:pos="8494"/>
             </w:tabs>
             <w:rPr>
-              <w:rFonts w:asciiTheme="minorHAnsi" w:eastAsiaTheme="minorEastAsia" w:hAnsiTheme="minorHAnsi" w:cstheme="minorBidi"/>
+              <w:rFonts w:eastAsiaTheme="minorEastAsia"/>
               <w:noProof/>
               <w:lang w:eastAsia="es-ES"/>
             </w:rPr>
@@ -435,7 +435,7 @@
           <w:r>
             <w:fldChar w:fldCharType="separate"/>
           </w:r>
-          <w:hyperlink w:anchor="_Toc71457864" w:history="1">
+          <w:hyperlink w:anchor="_Toc71560142" w:history="1">
             <w:r>
               <w:rPr>
                 <w:rStyle w:val="Hipervnculo"/>
@@ -462,7 +462,7 @@
                 <w:noProof/>
                 <w:webHidden/>
               </w:rPr>
-              <w:instrText xml:space="preserve"> PAGEREF _Toc71457864 \h </w:instrText>
+              <w:instrText xml:space="preserve"> PAGEREF _Toc71560142 \h </w:instrText>
             </w:r>
             <w:r>
               <w:rPr>
@@ -501,12 +501,12 @@
               <w:tab w:val="right" w:leader="dot" w:pos="8494"/>
             </w:tabs>
             <w:rPr>
-              <w:rFonts w:asciiTheme="minorHAnsi" w:eastAsiaTheme="minorEastAsia" w:hAnsiTheme="minorHAnsi" w:cstheme="minorBidi"/>
+              <w:rFonts w:eastAsiaTheme="minorEastAsia"/>
               <w:noProof/>
               <w:lang w:eastAsia="es-ES"/>
             </w:rPr>
           </w:pPr>
-          <w:hyperlink w:anchor="_Toc71457865" w:history="1">
+          <w:hyperlink w:anchor="_Toc71560143" w:history="1">
             <w:r>
               <w:rPr>
                 <w:rStyle w:val="Hipervnculo"/>
@@ -516,7 +516,7 @@
             </w:r>
             <w:r>
               <w:rPr>
-                <w:rFonts w:asciiTheme="minorHAnsi" w:eastAsiaTheme="minorEastAsia" w:hAnsiTheme="minorHAnsi" w:cstheme="minorBidi"/>
+                <w:rFonts w:eastAsiaTheme="minorEastAsia"/>
                 <w:noProof/>
                 <w:lang w:eastAsia="es-ES"/>
               </w:rPr>
@@ -548,7 +548,7 @@
                 <w:noProof/>
                 <w:webHidden/>
               </w:rPr>
-              <w:instrText xml:space="preserve"> PAGEREF _Toc71457865 \h </w:instrText>
+              <w:instrText xml:space="preserve"> PAGEREF _Toc71560143 \h </w:instrText>
             </w:r>
             <w:r>
               <w:rPr>
@@ -587,12 +587,12 @@
               <w:tab w:val="right" w:leader="dot" w:pos="8494"/>
             </w:tabs>
             <w:rPr>
-              <w:rFonts w:asciiTheme="minorHAnsi" w:eastAsiaTheme="minorEastAsia" w:hAnsiTheme="minorHAnsi" w:cstheme="minorBidi"/>
+              <w:rFonts w:eastAsiaTheme="minorEastAsia"/>
               <w:noProof/>
               <w:lang w:eastAsia="es-ES"/>
             </w:rPr>
           </w:pPr>
-          <w:hyperlink w:anchor="_Toc71457866" w:history="1">
+          <w:hyperlink w:anchor="_Toc71560144" w:history="1">
             <w:r>
               <w:rPr>
                 <w:rStyle w:val="Hipervnculo"/>
@@ -602,7 +602,7 @@
             </w:r>
             <w:r>
               <w:rPr>
-                <w:rFonts w:asciiTheme="minorHAnsi" w:eastAsiaTheme="minorEastAsia" w:hAnsiTheme="minorHAnsi" w:cstheme="minorBidi"/>
+                <w:rFonts w:eastAsiaTheme="minorEastAsia"/>
                 <w:noProof/>
                 <w:lang w:eastAsia="es-ES"/>
               </w:rPr>
@@ -634,179 +634,7 @@
                 <w:noProof/>
                 <w:webHidden/>
               </w:rPr>
-              <w:instrText xml:space="preserve"> PAGEREF _Toc71457866 \h </w:instrText>
-            </w:r>
-            <w:r>
-              <w:rPr>
-                <w:noProof/>
-                <w:webHidden/>
-              </w:rPr>
-            </w:r>
-            <w:r>
-              <w:rPr>
-                <w:noProof/>
-                <w:webHidden/>
-              </w:rPr>
-              <w:fldChar w:fldCharType="separate"/>
-            </w:r>
-            <w:r>
-              <w:rPr>
-                <w:noProof/>
-                <w:webHidden/>
-              </w:rPr>
-              <w:t>7</w:t>
-            </w:r>
-            <w:r>
-              <w:rPr>
-                <w:noProof/>
-                <w:webHidden/>
-              </w:rPr>
-              <w:fldChar w:fldCharType="end"/>
-            </w:r>
-          </w:hyperlink>
-        </w:p>
-        <w:p>
-          <w:pPr>
-            <w:pStyle w:val="TDC2"/>
-            <w:tabs>
-              <w:tab w:val="left" w:pos="880"/>
-              <w:tab w:val="right" w:leader="dot" w:pos="8494"/>
-            </w:tabs>
-            <w:rPr>
-              <w:rFonts w:asciiTheme="minorHAnsi" w:eastAsiaTheme="minorEastAsia" w:hAnsiTheme="minorHAnsi" w:cstheme="minorBidi"/>
-              <w:noProof/>
-              <w:lang w:eastAsia="es-ES"/>
-            </w:rPr>
-          </w:pPr>
-          <w:hyperlink w:anchor="_Toc71457867" w:history="1">
-            <w:r>
-              <w:rPr>
-                <w:rStyle w:val="Hipervnculo"/>
-                <w:noProof/>
-              </w:rPr>
-              <w:t>2.1.</w:t>
-            </w:r>
-            <w:r>
-              <w:rPr>
-                <w:rFonts w:asciiTheme="minorHAnsi" w:eastAsiaTheme="minorEastAsia" w:hAnsiTheme="minorHAnsi" w:cstheme="minorBidi"/>
-                <w:noProof/>
-                <w:lang w:eastAsia="es-ES"/>
-              </w:rPr>
-              <w:tab/>
-            </w:r>
-            <w:r>
-              <w:rPr>
-                <w:rStyle w:val="Hipervnculo"/>
-                <w:noProof/>
-              </w:rPr>
-              <w:t>Arquitectura planteada</w:t>
-            </w:r>
-            <w:r>
-              <w:rPr>
-                <w:noProof/>
-                <w:webHidden/>
-              </w:rPr>
-              <w:tab/>
-            </w:r>
-            <w:r>
-              <w:rPr>
-                <w:noProof/>
-                <w:webHidden/>
-              </w:rPr>
-              <w:fldChar w:fldCharType="begin"/>
-            </w:r>
-            <w:r>
-              <w:rPr>
-                <w:noProof/>
-                <w:webHidden/>
-              </w:rPr>
-              <w:instrText xml:space="preserve"> PAGEREF _Toc71457867 \h </w:instrText>
-            </w:r>
-            <w:r>
-              <w:rPr>
-                <w:noProof/>
-                <w:webHidden/>
-              </w:rPr>
-            </w:r>
-            <w:r>
-              <w:rPr>
-                <w:noProof/>
-                <w:webHidden/>
-              </w:rPr>
-              <w:fldChar w:fldCharType="separate"/>
-            </w:r>
-            <w:r>
-              <w:rPr>
-                <w:noProof/>
-                <w:webHidden/>
-              </w:rPr>
-              <w:t>7</w:t>
-            </w:r>
-            <w:r>
-              <w:rPr>
-                <w:noProof/>
-                <w:webHidden/>
-              </w:rPr>
-              <w:fldChar w:fldCharType="end"/>
-            </w:r>
-          </w:hyperlink>
-        </w:p>
-        <w:p>
-          <w:pPr>
-            <w:pStyle w:val="TDC2"/>
-            <w:tabs>
-              <w:tab w:val="left" w:pos="880"/>
-              <w:tab w:val="right" w:leader="dot" w:pos="8494"/>
-            </w:tabs>
-            <w:rPr>
-              <w:rFonts w:asciiTheme="minorHAnsi" w:eastAsiaTheme="minorEastAsia" w:hAnsiTheme="minorHAnsi" w:cstheme="minorBidi"/>
-              <w:noProof/>
-              <w:lang w:eastAsia="es-ES"/>
-            </w:rPr>
-          </w:pPr>
-          <w:hyperlink w:anchor="_Toc71457868" w:history="1">
-            <w:r>
-              <w:rPr>
-                <w:rStyle w:val="Hipervnculo"/>
-                <w:noProof/>
-              </w:rPr>
-              <w:t>2.2.</w:t>
-            </w:r>
-            <w:r>
-              <w:rPr>
-                <w:rFonts w:asciiTheme="minorHAnsi" w:eastAsiaTheme="minorEastAsia" w:hAnsiTheme="minorHAnsi" w:cstheme="minorBidi"/>
-                <w:noProof/>
-                <w:lang w:eastAsia="es-ES"/>
-              </w:rPr>
-              <w:tab/>
-            </w:r>
-            <w:r>
-              <w:rPr>
-                <w:rStyle w:val="Hipervnculo"/>
-                <w:noProof/>
-              </w:rPr>
-              <w:t>Tecnologías utilizadas</w:t>
-            </w:r>
-            <w:r>
-              <w:rPr>
-                <w:noProof/>
-                <w:webHidden/>
-              </w:rPr>
-              <w:tab/>
-            </w:r>
-            <w:r>
-              <w:rPr>
-                <w:noProof/>
-                <w:webHidden/>
-              </w:rPr>
-              <w:fldChar w:fldCharType="begin"/>
-            </w:r>
-            <w:r>
-              <w:rPr>
-                <w:noProof/>
-                <w:webHidden/>
-              </w:rPr>
-              <w:instrText xml:space="preserve"> PAGEREF _Toc71457868 \h </w:instrText>
+              <w:instrText xml:space="preserve"> PAGEREF _Toc71560144 \h </w:instrText>
             </w:r>
             <w:r>
               <w:rPr>
@@ -845,12 +673,12 @@
               <w:tab w:val="right" w:leader="dot" w:pos="8494"/>
             </w:tabs>
             <w:rPr>
-              <w:rFonts w:asciiTheme="minorHAnsi" w:eastAsiaTheme="minorEastAsia" w:hAnsiTheme="minorHAnsi" w:cstheme="minorBidi"/>
+              <w:rFonts w:eastAsiaTheme="minorEastAsia"/>
               <w:noProof/>
               <w:lang w:eastAsia="es-ES"/>
             </w:rPr>
           </w:pPr>
-          <w:hyperlink w:anchor="_Toc71457869" w:history="1">
+          <w:hyperlink w:anchor="_Toc71560145" w:history="1">
             <w:r>
               <w:rPr>
                 <w:rStyle w:val="Hipervnculo"/>
@@ -860,7 +688,7 @@
             </w:r>
             <w:r>
               <w:rPr>
-                <w:rFonts w:asciiTheme="minorHAnsi" w:eastAsiaTheme="minorEastAsia" w:hAnsiTheme="minorHAnsi" w:cstheme="minorBidi"/>
+                <w:rFonts w:eastAsiaTheme="minorEastAsia"/>
                 <w:noProof/>
                 <w:lang w:eastAsia="es-ES"/>
               </w:rPr>
@@ -871,7 +699,7 @@
                 <w:rStyle w:val="Hipervnculo"/>
                 <w:noProof/>
               </w:rPr>
-              <w:t>Selección y uso de herramientas de recuperación</w:t>
+              <w:t>Gestión de la información y resultado final</w:t>
             </w:r>
             <w:r>
               <w:rPr>
@@ -892,7 +720,93 @@
                 <w:noProof/>
                 <w:webHidden/>
               </w:rPr>
-              <w:instrText xml:space="preserve"> PAGEREF _Toc71457869 \h </w:instrText>
+              <w:instrText xml:space="preserve"> PAGEREF _Toc71560145 \h </w:instrText>
+            </w:r>
+            <w:r>
+              <w:rPr>
+                <w:noProof/>
+                <w:webHidden/>
+              </w:rPr>
+            </w:r>
+            <w:r>
+              <w:rPr>
+                <w:noProof/>
+                <w:webHidden/>
+              </w:rPr>
+              <w:fldChar w:fldCharType="separate"/>
+            </w:r>
+            <w:r>
+              <w:rPr>
+                <w:noProof/>
+                <w:webHidden/>
+              </w:rPr>
+              <w:t>8</w:t>
+            </w:r>
+            <w:r>
+              <w:rPr>
+                <w:noProof/>
+                <w:webHidden/>
+              </w:rPr>
+              <w:fldChar w:fldCharType="end"/>
+            </w:r>
+          </w:hyperlink>
+        </w:p>
+        <w:p>
+          <w:pPr>
+            <w:pStyle w:val="TDC1"/>
+            <w:tabs>
+              <w:tab w:val="left" w:pos="880"/>
+              <w:tab w:val="right" w:leader="dot" w:pos="8494"/>
+            </w:tabs>
+            <w:rPr>
+              <w:rFonts w:eastAsiaTheme="minorEastAsia"/>
+              <w:noProof/>
+              <w:lang w:eastAsia="es-ES"/>
+            </w:rPr>
+          </w:pPr>
+          <w:hyperlink w:anchor="_Toc71560146" w:history="1">
+            <w:r>
+              <w:rPr>
+                <w:rStyle w:val="Hipervnculo"/>
+                <w:noProof/>
+              </w:rPr>
+              <w:t>4.</w:t>
+            </w:r>
+            <w:r>
+              <w:rPr>
+                <w:rFonts w:eastAsiaTheme="minorEastAsia"/>
+                <w:noProof/>
+                <w:lang w:eastAsia="es-ES"/>
+              </w:rPr>
+              <w:tab/>
+            </w:r>
+            <w:r>
+              <w:rPr>
+                <w:rStyle w:val="Hipervnculo"/>
+                <w:noProof/>
+              </w:rPr>
+              <w:t>Conclusiones</w:t>
+            </w:r>
+            <w:r>
+              <w:rPr>
+                <w:noProof/>
+                <w:webHidden/>
+              </w:rPr>
+              <w:tab/>
+            </w:r>
+            <w:r>
+              <w:rPr>
+                <w:noProof/>
+                <w:webHidden/>
+              </w:rPr>
+              <w:fldChar w:fldCharType="begin"/>
+            </w:r>
+            <w:r>
+              <w:rPr>
+                <w:noProof/>
+                <w:webHidden/>
+              </w:rPr>
+              <w:instrText xml:space="preserve"> PAGEREF _Toc71560146 \h </w:instrText>
             </w:r>
             <w:r>
               <w:rPr>
@@ -927,101 +841,15 @@
           <w:pPr>
             <w:pStyle w:val="TDC1"/>
             <w:tabs>
-              <w:tab w:val="left" w:pos="880"/>
               <w:tab w:val="right" w:leader="dot" w:pos="8494"/>
             </w:tabs>
             <w:rPr>
-              <w:rFonts w:asciiTheme="minorHAnsi" w:eastAsiaTheme="minorEastAsia" w:hAnsiTheme="minorHAnsi" w:cstheme="minorBidi"/>
+              <w:rFonts w:eastAsiaTheme="minorEastAsia"/>
               <w:noProof/>
               <w:lang w:eastAsia="es-ES"/>
             </w:rPr>
           </w:pPr>
-          <w:hyperlink w:anchor="_Toc71457870" w:history="1">
-            <w:r>
-              <w:rPr>
-                <w:rStyle w:val="Hipervnculo"/>
-                <w:noProof/>
-              </w:rPr>
-              <w:t>4.</w:t>
-            </w:r>
-            <w:r>
-              <w:rPr>
-                <w:rFonts w:asciiTheme="minorHAnsi" w:eastAsiaTheme="minorEastAsia" w:hAnsiTheme="minorHAnsi" w:cstheme="minorBidi"/>
-                <w:noProof/>
-                <w:lang w:eastAsia="es-ES"/>
-              </w:rPr>
-              <w:tab/>
-            </w:r>
-            <w:r>
-              <w:rPr>
-                <w:rStyle w:val="Hipervnculo"/>
-                <w:noProof/>
-              </w:rPr>
-              <w:t>Gestión de la información</w:t>
-            </w:r>
-            <w:r>
-              <w:rPr>
-                <w:noProof/>
-                <w:webHidden/>
-              </w:rPr>
-              <w:tab/>
-            </w:r>
-            <w:r>
-              <w:rPr>
-                <w:noProof/>
-                <w:webHidden/>
-              </w:rPr>
-              <w:fldChar w:fldCharType="begin"/>
-            </w:r>
-            <w:r>
-              <w:rPr>
-                <w:noProof/>
-                <w:webHidden/>
-              </w:rPr>
-              <w:instrText xml:space="preserve"> PAGEREF _Toc71457870 \h </w:instrText>
-            </w:r>
-            <w:r>
-              <w:rPr>
-                <w:noProof/>
-                <w:webHidden/>
-              </w:rPr>
-            </w:r>
-            <w:r>
-              <w:rPr>
-                <w:noProof/>
-                <w:webHidden/>
-              </w:rPr>
-              <w:fldChar w:fldCharType="separate"/>
-            </w:r>
-            <w:r>
-              <w:rPr>
-                <w:noProof/>
-                <w:webHidden/>
-              </w:rPr>
-              <w:t>11</w:t>
-            </w:r>
-            <w:r>
-              <w:rPr>
-                <w:noProof/>
-                <w:webHidden/>
-              </w:rPr>
-              <w:fldChar w:fldCharType="end"/>
-            </w:r>
-          </w:hyperlink>
-        </w:p>
-        <w:p>
-          <w:pPr>
-            <w:pStyle w:val="TDC1"/>
-            <w:tabs>
-              <w:tab w:val="right" w:leader="dot" w:pos="8494"/>
-            </w:tabs>
-            <w:rPr>
-              <w:rFonts w:asciiTheme="minorHAnsi" w:eastAsiaTheme="minorEastAsia" w:hAnsiTheme="minorHAnsi" w:cstheme="minorBidi"/>
-              <w:noProof/>
-              <w:lang w:eastAsia="es-ES"/>
-            </w:rPr>
-          </w:pPr>
-          <w:hyperlink w:anchor="_Toc71457871" w:history="1">
+          <w:hyperlink w:anchor="_Toc71560147" w:history="1">
             <w:r>
               <w:rPr>
                 <w:rStyle w:val="Hipervnculo"/>
@@ -1048,7 +876,7 @@
                 <w:noProof/>
                 <w:webHidden/>
               </w:rPr>
-              <w:instrText xml:space="preserve"> PAGEREF _Toc71457871 \h </w:instrText>
+              <w:instrText xml:space="preserve"> PAGEREF _Toc71560147 \h </w:instrText>
             </w:r>
             <w:r>
               <w:rPr>
@@ -1068,7 +896,7 @@
                 <w:noProof/>
                 <w:webHidden/>
               </w:rPr>
-              <w:t>13</w:t>
+              <w:t>10</w:t>
             </w:r>
             <w:r>
               <w:rPr>
@@ -1110,7 +938,7 @@
           <w:rFonts w:ascii="Times New Roman" w:hAnsi="Times New Roman" w:cs="Times New Roman"/>
         </w:rPr>
       </w:pPr>
-      <w:bookmarkStart w:id="0" w:name="_Toc71457864"/>
+      <w:bookmarkStart w:id="0" w:name="_Toc71560142"/>
       <w:r>
         <w:rPr>
           <w:rFonts w:ascii="Times New Roman" w:hAnsi="Times New Roman" w:cs="Times New Roman"/>
@@ -1121,16 +949,93 @@
       <w:bookmarkEnd w:id="0"/>
     </w:p>
     <w:p>
-      <w:fldSimple w:instr=" TOC \h \z \c &quot;Ilustración&quot; ">
+      <w:pPr>
+        <w:pStyle w:val="Tabladeilustraciones"/>
+        <w:tabs>
+          <w:tab w:val="right" w:leader="dot" w:pos="8494"/>
+        </w:tabs>
+        <w:rPr>
+          <w:rFonts w:eastAsiaTheme="minorEastAsia"/>
+          <w:noProof/>
+          <w:lang w:eastAsia="es-ES"/>
+        </w:rPr>
+      </w:pPr>
+      <w:r>
+        <w:fldChar w:fldCharType="begin"/>
+      </w:r>
+      <w:r>
+        <w:instrText xml:space="preserve"> TOC \h \z \c "Ilustración" </w:instrText>
+      </w:r>
+      <w:r>
+        <w:fldChar w:fldCharType="separate"/>
+      </w:r>
+      <w:hyperlink w:anchor="_Toc71559335" w:history="1">
         <w:r>
           <w:rPr>
-            <w:b/>
-            <w:bCs/>
+            <w:rStyle w:val="Hipervnculo"/>
             <w:noProof/>
           </w:rPr>
-          <w:t>No se encuentran elementos de tabla de ilustraciones.</w:t>
+          <w:t>Ilustración 1: Arquitectura planteada del sistema</w:t>
         </w:r>
-      </w:fldSimple>
+        <w:r>
+          <w:rPr>
+            <w:noProof/>
+            <w:webHidden/>
+          </w:rPr>
+          <w:tab/>
+        </w:r>
+        <w:r>
+          <w:rPr>
+            <w:noProof/>
+            <w:webHidden/>
+          </w:rPr>
+          <w:fldChar w:fldCharType="begin"/>
+        </w:r>
+        <w:r>
+          <w:rPr>
+            <w:noProof/>
+            <w:webHidden/>
+          </w:rPr>
+          <w:instrText xml:space="preserve"> PAGEREF _Toc71559335 \h </w:instrText>
+        </w:r>
+        <w:r>
+          <w:rPr>
+            <w:noProof/>
+            <w:webHidden/>
+          </w:rPr>
+        </w:r>
+        <w:r>
+          <w:rPr>
+            <w:noProof/>
+            <w:webHidden/>
+          </w:rPr>
+          <w:fldChar w:fldCharType="separate"/>
+        </w:r>
+        <w:r>
+          <w:rPr>
+            <w:noProof/>
+            <w:webHidden/>
+          </w:rPr>
+          <w:t>7</w:t>
+        </w:r>
+        <w:r>
+          <w:rPr>
+            <w:noProof/>
+            <w:webHidden/>
+          </w:rPr>
+          <w:fldChar w:fldCharType="end"/>
+        </w:r>
+      </w:hyperlink>
+    </w:p>
+    <w:p>
+      <w:r>
+        <w:rPr>
+          <w:b/>
+          <w:bCs/>
+          <w:noProof/>
+        </w:rPr>
+        <w:fldChar w:fldCharType="end"/>
+      </w:r>
     </w:p>
     <w:p/>
     <w:p>
@@ -1156,7 +1061,7 @@
           <w:rFonts w:ascii="Times New Roman" w:hAnsi="Times New Roman" w:cs="Times New Roman"/>
         </w:rPr>
       </w:pPr>
-      <w:bookmarkStart w:id="1" w:name="_Toc71457865"/>
+      <w:bookmarkStart w:id="1" w:name="_Toc71560143"/>
       <w:r>
         <w:rPr>
           <w:rFonts w:ascii="Times New Roman" w:hAnsi="Times New Roman" w:cs="Times New Roman"/>
@@ -1242,33 +1147,8 @@
         <w:rPr>
           <w:color w:val="000000"/>
         </w:rPr>
-        <w:t>la aplicación de</w:t>
-      </w:r>
-      <w:r>
-        <w:rPr>
-          <w:color w:val="000000"/>
-        </w:rPr>
-        <w:t xml:space="preserve"> las técnicas de recuperación y análisis de contenidos web/redes sociales vistas en clase y justificarlas adecuadamente</w:t>
-      </w:r>
-      <w:r>
-        <w:rPr>
-          <w:color w:val="000000"/>
-        </w:rPr>
-        <w:t xml:space="preserve">. Para ello se propone la realización de </w:t>
-      </w:r>
-      <w:r>
-        <w:rPr>
-          <w:color w:val="000000"/>
-        </w:rPr>
-        <w:t xml:space="preserve">una </w:t>
-      </w:r>
-      <w:r>
-        <w:rPr>
-          <w:color w:val="000000"/>
-        </w:rPr>
-        <w:t xml:space="preserve">plataforma cuya funcionalidad principal sea un detector de </w:t>
-      </w:r>
-      <w:proofErr w:type="spellStart"/>
+        <w:t xml:space="preserve">la aplicación de las técnicas de recuperación y análisis de contenidos web/redes sociales vistas en clase y justificarlas adecuadamente. Para ello se propone la realización de una plataforma cuya funcionalidad principal sea un detector de </w:t>
+      </w:r>
       <w:r>
         <w:rPr>
           <w:i/>
@@ -1277,7 +1157,6 @@
         </w:rPr>
         <w:t>influencers</w:t>
       </w:r>
-      <w:proofErr w:type="spellEnd"/>
       <w:r>
         <w:rPr>
           <w:color w:val="000000"/>
@@ -1300,7 +1179,6 @@
         </w:rPr>
         <w:t xml:space="preserve">, relevancia de los tweets, seguidores, etc.) y de herramientas de inteligencia artificial que he utilizado en mi trabajo, analizar distintas tendencias y ver cómo encajaría los </w:t>
       </w:r>
-      <w:proofErr w:type="spellStart"/>
       <w:r>
         <w:rPr>
           <w:i/>
@@ -1309,14 +1187,12 @@
         </w:rPr>
         <w:t>influencers</w:t>
       </w:r>
-      <w:proofErr w:type="spellEnd"/>
       <w:r>
         <w:rPr>
           <w:color w:val="000000"/>
         </w:rPr>
         <w:t xml:space="preserve"> detectados para una marca o marcas determinadas en función de una métrica que utilizaré. Luego estos </w:t>
       </w:r>
-      <w:proofErr w:type="spellStart"/>
       <w:r>
         <w:rPr>
           <w:i/>
@@ -1325,24 +1201,11 @@
         </w:rPr>
         <w:t>influencers</w:t>
       </w:r>
-      <w:proofErr w:type="spellEnd"/>
       <w:r>
         <w:rPr>
           <w:color w:val="000000"/>
         </w:rPr>
-        <w:t xml:space="preserve"> serán visualizados en función de la tendencia que </w:t>
-      </w:r>
-      <w:r>
-        <w:rPr>
-          <w:color w:val="000000"/>
-        </w:rPr>
-        <w:t>se</w:t>
-      </w:r>
-      <w:r>
-        <w:rPr>
-          <w:color w:val="000000"/>
-        </w:rPr>
-        <w:t xml:space="preserve"> escoja.</w:t>
+        <w:t xml:space="preserve"> serán visualizados en función de la tendencia que se escoja.</w:t>
       </w:r>
     </w:p>
     <w:p>
@@ -1372,7 +1235,7 @@
           <w:rFonts w:ascii="Times New Roman" w:hAnsi="Times New Roman" w:cs="Times New Roman"/>
         </w:rPr>
       </w:pPr>
-      <w:bookmarkStart w:id="2" w:name="_Toc71457866"/>
+      <w:bookmarkStart w:id="2" w:name="_Toc71560144"/>
       <w:r>
         <w:rPr>
           <w:rFonts w:ascii="Times New Roman" w:hAnsi="Times New Roman" w:cs="Times New Roman"/>
@@ -1382,39 +1245,314 @@
       </w:r>
       <w:bookmarkEnd w:id="2"/>
     </w:p>
+    <w:p>
+      <w:r>
+        <w:t xml:space="preserve">En este aparatado se presenta la arquitectura planteada para el sistema de detección de influencers en el que se pueden distinguir, a partir de la </w:t>
+      </w:r>
+      <w:r>
+        <w:fldChar w:fldCharType="begin"/>
+      </w:r>
+      <w:r>
+        <w:instrText xml:space="preserve"> REF _Ref71559212 \h  \* MERGEFORMAT </w:instrText>
+      </w:r>
+      <w:r>
+        <w:fldChar w:fldCharType="separate"/>
+      </w:r>
+      <w:r>
+        <w:t xml:space="preserve">Ilustración </w:t>
+      </w:r>
+      <w:r>
+        <w:rPr>
+          <w:noProof/>
+        </w:rPr>
+        <w:t>1</w:t>
+      </w:r>
+      <w:r>
+        <w:fldChar w:fldCharType="end"/>
+      </w:r>
+      <w:r>
+        <w:t>, los siguientes subsistemas</w:t>
+      </w:r>
+      <w:r>
+        <w:t xml:space="preserve"> (cada uno de los cuales con un conjunto de herramientas y tecnologías a utilizar)</w:t>
+      </w:r>
+      <w:r>
+        <w:t>:</w:t>
+      </w:r>
+    </w:p>
+    <w:p>
+      <w:pPr>
+        <w:pStyle w:val="Prrafodelista"/>
+        <w:numPr>
+          <w:ilvl w:val="0"/>
+          <w:numId w:val="22"/>
+        </w:numPr>
+      </w:pPr>
+      <w:r>
+        <w:rPr>
+          <w:b/>
+          <w:bCs/>
+        </w:rPr>
+        <w:t>Subsistema de visualización</w:t>
+      </w:r>
+      <w:r>
+        <w:t xml:space="preserve">: en este primer subsistema se representará mediante una visualización web los resultados de los </w:t>
+      </w:r>
+      <w:r>
+        <w:rPr>
+          <w:i/>
+          <w:iCs/>
+        </w:rPr>
+        <w:t>influencers</w:t>
+      </w:r>
+      <w:r>
+        <w:t xml:space="preserve"> o perfiles de usuarios resultantes del análisis y detección.</w:t>
+      </w:r>
+      <w:r>
+        <w:t xml:space="preserve"> Para el desarrollo de este subsistema se harán uso de Bootstrap para el diseño de la página web y la biblioteca </w:t>
+      </w:r>
+      <w:proofErr w:type="spellStart"/>
+      <w:r>
+        <w:t>AmCharts</w:t>
+      </w:r>
+      <w:proofErr w:type="spellEnd"/>
+      <w:r>
+        <w:t xml:space="preserve"> para la generación de gráficos y visualizaciones de representación de datos.</w:t>
+      </w:r>
+    </w:p>
+    <w:p>
+      <w:pPr>
+        <w:pStyle w:val="Prrafodelista"/>
+        <w:numPr>
+          <w:ilvl w:val="0"/>
+          <w:numId w:val="22"/>
+        </w:numPr>
+      </w:pPr>
+      <w:r>
+        <w:rPr>
+          <w:b/>
+          <w:bCs/>
+        </w:rPr>
+        <w:t>Subsistema de</w:t>
+      </w:r>
+      <w:r>
+        <w:t xml:space="preserve"> </w:t>
+      </w:r>
+      <w:r>
+        <w:rPr>
+          <w:b/>
+          <w:bCs/>
+        </w:rPr>
+        <w:t>gestión de datos</w:t>
+      </w:r>
+      <w:r>
+        <w:t>: este subsistema servirá como nicho o punto de comunicación entre el subsistema de extracción de Twitter y la parte de inteligencia artificial con la parte web para servir los datos resultantes al lado del cliente con el fin de ser posteriormente visualizados. En este subsistema los datos serán tratados y formateados</w:t>
+      </w:r>
+      <w:r>
+        <w:t xml:space="preserve">. Para el desarrollo de este subsistema se harán uso de Python como lenguaje de programación y de </w:t>
+      </w:r>
+      <w:proofErr w:type="spellStart"/>
+      <w:r>
+        <w:t>Flask</w:t>
+      </w:r>
+      <w:proofErr w:type="spellEnd"/>
+      <w:r>
+        <w:t xml:space="preserve"> </w:t>
+      </w:r>
+      <w:proofErr w:type="spellStart"/>
+      <w:r>
+        <w:t>RestXPlus</w:t>
+      </w:r>
+      <w:proofErr w:type="spellEnd"/>
+      <w:r>
+        <w:t xml:space="preserve"> para la elaboración de la API REST como punto centralizado entre el resto de los subsistemas.</w:t>
+      </w:r>
+    </w:p>
+    <w:p>
+      <w:pPr>
+        <w:pStyle w:val="Prrafodelista"/>
+        <w:numPr>
+          <w:ilvl w:val="0"/>
+          <w:numId w:val="22"/>
+        </w:numPr>
+        <w:rPr>
+          <w:b/>
+          <w:bCs/>
+        </w:rPr>
+      </w:pPr>
+      <w:r>
+        <w:rPr>
+          <w:b/>
+          <w:bCs/>
+        </w:rPr>
+        <w:t xml:space="preserve">Subsistema de extracción de Twitter: </w:t>
+      </w:r>
+      <w:r>
+        <w:t>este subsistema</w:t>
+      </w:r>
+      <w:r>
+        <w:t xml:space="preserve"> servirá para la comunicación con la API de Twitter para la extracción de información acerca de los perfiles de los usuarios utilizando las palabras clave adecuadas para su extracción.</w:t>
+      </w:r>
+    </w:p>
+    <w:p>
+      <w:pPr>
+        <w:pStyle w:val="Prrafodelista"/>
+        <w:numPr>
+          <w:ilvl w:val="0"/>
+          <w:numId w:val="22"/>
+        </w:numPr>
+        <w:rPr>
+          <w:b/>
+          <w:bCs/>
+        </w:rPr>
+      </w:pPr>
+      <w:r>
+        <w:rPr>
+          <w:b/>
+          <w:bCs/>
+        </w:rPr>
+        <w:t>Subsistema de análisis y detección de influencia</w:t>
+      </w:r>
+      <w:r>
+        <w:rPr>
+          <w:b/>
+          <w:bCs/>
+        </w:rPr>
+        <w:t xml:space="preserve">: </w:t>
+      </w:r>
+      <w:r>
+        <w:t xml:space="preserve">este subsistema contendrá el cálculo por medio de la métrica de detección y análisis de influencia de los perfiles de los usuarios, junto con los modelos supervisados complementarios utilizados para amplificar o ayudar a concretar el resultado de la métrica. Para este subsistema también se hará uso de Python y de la biblioteca </w:t>
+      </w:r>
+      <w:proofErr w:type="spellStart"/>
+      <w:r>
+        <w:t>Scikit-Learn</w:t>
+      </w:r>
+      <w:proofErr w:type="spellEnd"/>
+      <w:r>
+        <w:t xml:space="preserve"> para la creación del modelo supervisado de inteligencia artificial.</w:t>
+      </w:r>
+    </w:p>
     <w:p/>
     <w:p>
       <w:pPr>
-        <w:pStyle w:val="Ttulo2"/>
-        <w:numPr>
-          <w:ilvl w:val="1"/>
-          <w:numId w:val="1"/>
-        </w:numPr>
-        <w:spacing w:before="160" w:after="120"/>
-      </w:pPr>
-      <w:bookmarkStart w:id="3" w:name="_Toc71457867"/>
-      <w:r>
-        <w:t>Arquitectura planteada</w:t>
+        <w:keepNext/>
+      </w:pPr>
+      <w:r>
+        <w:rPr>
+          <w:noProof/>
+        </w:rPr>
+        <w:drawing>
+          <wp:inline distT="0" distB="0" distL="0" distR="0" wp14:anchorId="38B27CF9" wp14:editId="38219DE3">
+            <wp:extent cx="5400040" cy="2546985"/>
+            <wp:effectExtent l="0" t="0" r="0" b="5715"/>
+            <wp:docPr id="3" name="Imagen 3" descr="Diagrama&#10;&#10;Descripción generada automáticamente"/>
+            <wp:cNvGraphicFramePr>
+              <a:graphicFrameLocks xmlns:a="http://schemas.openxmlformats.org/drawingml/2006/main" noChangeAspect="1"/>
+            </wp:cNvGraphicFramePr>
+            <a:graphic xmlns:a="http://schemas.openxmlformats.org/drawingml/2006/main">
+              <a:graphicData uri="http://schemas.openxmlformats.org/drawingml/2006/picture">
+                <pic:pic xmlns:pic="http://schemas.openxmlformats.org/drawingml/2006/picture">
+                  <pic:nvPicPr>
+                    <pic:cNvPr id="3" name="Imagen 3" descr="Diagrama&#10;&#10;Descripción generada automáticamente"/>
+                    <pic:cNvPicPr/>
+                  </pic:nvPicPr>
+                  <pic:blipFill>
+                    <a:blip r:embed="rId16">
+                      <a:extLst>
+                        <a:ext uri="{28A0092B-C50C-407E-A947-70E740481C1C}">
+                          <a14:useLocalDpi xmlns:a14="http://schemas.microsoft.com/office/drawing/2010/main" val="0"/>
+                        </a:ext>
+                      </a:extLst>
+                    </a:blip>
+                    <a:stretch>
+                      <a:fillRect/>
+                    </a:stretch>
+                  </pic:blipFill>
+                  <pic:spPr>
+                    <a:xfrm>
+                      <a:off x="0" y="0"/>
+                      <a:ext cx="5400040" cy="2546985"/>
+                    </a:xfrm>
+                    <a:prstGeom prst="rect">
+                      <a:avLst/>
+                    </a:prstGeom>
+                  </pic:spPr>
+                </pic:pic>
+              </a:graphicData>
+            </a:graphic>
+          </wp:inline>
+        </w:drawing>
+      </w:r>
+    </w:p>
+    <w:p>
+      <w:pPr>
+        <w:pStyle w:val="Descripcin"/>
+        <w:jc w:val="center"/>
+        <w:rPr>
+          <w:i w:val="0"/>
+          <w:iCs w:val="0"/>
+        </w:rPr>
+      </w:pPr>
+      <w:bookmarkStart w:id="3" w:name="_Ref71559212"/>
+      <w:bookmarkStart w:id="4" w:name="_Toc71559335"/>
+      <w:r>
+        <w:rPr>
+          <w:i w:val="0"/>
+          <w:iCs w:val="0"/>
+        </w:rPr>
+        <w:t xml:space="preserve">Ilustración </w:t>
+      </w:r>
+      <w:r>
+        <w:rPr>
+          <w:i w:val="0"/>
+          <w:iCs w:val="0"/>
+        </w:rPr>
+        <w:fldChar w:fldCharType="begin"/>
+      </w:r>
+      <w:r>
+        <w:rPr>
+          <w:i w:val="0"/>
+          <w:iCs w:val="0"/>
+        </w:rPr>
+        <w:instrText xml:space="preserve"> SEQ Ilustración \* ARABIC </w:instrText>
+      </w:r>
+      <w:r>
+        <w:rPr>
+          <w:i w:val="0"/>
+          <w:iCs w:val="0"/>
+        </w:rPr>
+        <w:fldChar w:fldCharType="separate"/>
+      </w:r>
+      <w:r>
+        <w:rPr>
+          <w:i w:val="0"/>
+          <w:iCs w:val="0"/>
+          <w:noProof/>
+        </w:rPr>
+        <w:t>1</w:t>
+      </w:r>
+      <w:r>
+        <w:rPr>
+          <w:i w:val="0"/>
+          <w:iCs w:val="0"/>
+        </w:rPr>
+        <w:fldChar w:fldCharType="end"/>
       </w:r>
       <w:bookmarkEnd w:id="3"/>
-    </w:p>
-    <w:p/>
-    <w:p>
-      <w:pPr>
-        <w:pStyle w:val="Ttulo2"/>
-        <w:numPr>
-          <w:ilvl w:val="1"/>
-          <w:numId w:val="1"/>
-        </w:numPr>
-        <w:spacing w:after="120"/>
-      </w:pPr>
-      <w:bookmarkStart w:id="4" w:name="_Toc71457868"/>
-      <w:r>
-        <w:t>Tecnologías utilizadas</w:t>
+      <w:r>
+        <w:rPr>
+          <w:i w:val="0"/>
+          <w:iCs w:val="0"/>
+        </w:rPr>
+        <w:t>: Arquitectura planteada del sistema</w:t>
       </w:r>
       <w:bookmarkEnd w:id="4"/>
     </w:p>
-    <w:p/>
+    <w:p>
+      <w:pPr>
+        <w:ind w:left="0"/>
+      </w:pPr>
+    </w:p>
     <w:p>
       <w:pPr>
         <w:sectPr>
@@ -1435,17 +1573,1242 @@
         </w:numPr>
         <w:spacing w:after="120"/>
         <w:ind w:left="723"/>
-      </w:pPr>
-      <w:bookmarkStart w:id="5" w:name="_Toc71457869"/>
-      <w:r>
+        <w:rPr>
+          <w:rFonts w:ascii="Times New Roman" w:hAnsi="Times New Roman" w:cs="Times New Roman"/>
+        </w:rPr>
+      </w:pPr>
+      <w:bookmarkStart w:id="5" w:name="_Toc71560145"/>
+      <w:r>
+        <w:rPr>
+          <w:rFonts w:ascii="Times New Roman" w:hAnsi="Times New Roman" w:cs="Times New Roman"/>
+        </w:rPr>
         <w:lastRenderedPageBreak/>
-        <w:t>Selección y uso de herramientas de recuperación</w:t>
+        <w:t>Gestión de la información y resultado final</w:t>
       </w:r>
       <w:bookmarkEnd w:id="5"/>
     </w:p>
-    <w:p/>
-    <w:p>
-      <w:pPr>
+    <w:p>
+      <w:pPr>
+        <w:pStyle w:val="Textoindependiente"/>
+        <w:ind w:left="363"/>
+        <w:rPr>
+          <w:rFonts w:ascii="Times New Roman" w:hAnsi="Times New Roman" w:cs="Times New Roman"/>
+        </w:rPr>
+      </w:pPr>
+      <w:r>
+        <w:rPr>
+          <w:rFonts w:ascii="Times New Roman" w:hAnsi="Times New Roman" w:cs="Times New Roman"/>
+        </w:rPr>
+        <w:t>En este apartado se explicará el cometido y funcionalidad principal de la aplicación con la que se</w:t>
+      </w:r>
+      <w:r>
+        <w:rPr>
+          <w:rFonts w:ascii="Times New Roman" w:hAnsi="Times New Roman" w:cs="Times New Roman"/>
+        </w:rPr>
+        <w:t xml:space="preserve"> pretende encontrar usuarios con una influencia suficiente en redes sociales como Twitter e Instagram. El objetivo es localizar posibles contratos publicitarios con la marca que use la aplicación.</w:t>
+      </w:r>
+    </w:p>
+    <w:p>
+      <w:pPr>
+        <w:pStyle w:val="Saludo"/>
+        <w:ind w:left="363"/>
+        <w:rPr>
+          <w:rFonts w:ascii="Times New Roman" w:hAnsi="Times New Roman" w:cs="Times New Roman"/>
+        </w:rPr>
+      </w:pPr>
+      <w:r>
+        <w:rPr>
+          <w:rFonts w:ascii="Times New Roman" w:hAnsi="Times New Roman" w:cs="Times New Roman"/>
+        </w:rPr>
+        <w:t>Para ello, se utilizará la aplicación de ingesta de datos ya desarrollada. Gracias a dicha aplicación se buscarán perfiles de usuarios relacionados con las</w:t>
+      </w:r>
+      <w:r>
+        <w:rPr>
+          <w:rFonts w:ascii="Times New Roman" w:hAnsi="Times New Roman" w:cs="Times New Roman"/>
+          <w:i/>
+        </w:rPr>
+        <w:t xml:space="preserve"> </w:t>
+      </w:r>
+      <w:proofErr w:type="spellStart"/>
+      <w:r>
+        <w:rPr>
+          <w:rFonts w:ascii="Times New Roman" w:hAnsi="Times New Roman" w:cs="Times New Roman"/>
+          <w:i/>
+        </w:rPr>
+        <w:t>keywords</w:t>
+      </w:r>
+      <w:proofErr w:type="spellEnd"/>
+      <w:r>
+        <w:rPr>
+          <w:rFonts w:ascii="Times New Roman" w:hAnsi="Times New Roman" w:cs="Times New Roman"/>
+        </w:rPr>
+        <w:t xml:space="preserve"> que establezca la marca que use la aplicación.</w:t>
+      </w:r>
+    </w:p>
+    <w:p>
+      <w:pPr>
+        <w:pStyle w:val="Textoindependiente"/>
+        <w:ind w:left="363"/>
+        <w:rPr>
+          <w:rFonts w:ascii="Times New Roman" w:hAnsi="Times New Roman" w:cs="Times New Roman"/>
+        </w:rPr>
+      </w:pPr>
+      <w:r>
+        <w:rPr>
+          <w:rFonts w:ascii="Times New Roman" w:hAnsi="Times New Roman" w:cs="Times New Roman"/>
+        </w:rPr>
+        <w:t>A partir de ella se</w:t>
+      </w:r>
+      <w:r>
+        <w:rPr>
+          <w:rFonts w:ascii="Times New Roman" w:hAnsi="Times New Roman" w:cs="Times New Roman"/>
+        </w:rPr>
+        <w:t xml:space="preserve"> obtendrá</w:t>
+      </w:r>
+      <w:r>
+        <w:rPr>
+          <w:rFonts w:ascii="Times New Roman" w:hAnsi="Times New Roman" w:cs="Times New Roman"/>
+        </w:rPr>
+        <w:t>n</w:t>
+      </w:r>
+      <w:r>
+        <w:rPr>
+          <w:rFonts w:ascii="Times New Roman" w:hAnsi="Times New Roman" w:cs="Times New Roman"/>
+        </w:rPr>
+        <w:t xml:space="preserve"> un conjunto de perfiles de relacionados donde buscaremos los influencers.</w:t>
+      </w:r>
+      <w:r>
+        <w:rPr>
+          <w:rFonts w:ascii="Times New Roman" w:hAnsi="Times New Roman" w:cs="Times New Roman"/>
+        </w:rPr>
+        <w:t xml:space="preserve"> </w:t>
+      </w:r>
+      <w:r>
+        <w:rPr>
+          <w:rFonts w:ascii="Times New Roman" w:hAnsi="Times New Roman" w:cs="Times New Roman"/>
+        </w:rPr>
+        <w:t xml:space="preserve">Obviamente no todos estos usuarios serán válidos, por lo que </w:t>
+      </w:r>
+      <w:r>
+        <w:rPr>
+          <w:rFonts w:ascii="Times New Roman" w:hAnsi="Times New Roman" w:cs="Times New Roman"/>
+        </w:rPr>
+        <w:t xml:space="preserve">habrá que conseguir filtrar o cribar aquellos que tengas que ser mantenidos </w:t>
+      </w:r>
+      <w:r>
+        <w:rPr>
+          <w:rFonts w:ascii="Times New Roman" w:hAnsi="Times New Roman" w:cs="Times New Roman"/>
+        </w:rPr>
+        <w:t xml:space="preserve">únicamente </w:t>
+      </w:r>
+      <w:r>
+        <w:rPr>
+          <w:rFonts w:ascii="Times New Roman" w:hAnsi="Times New Roman" w:cs="Times New Roman"/>
+        </w:rPr>
+        <w:t>como</w:t>
+      </w:r>
+      <w:r>
+        <w:rPr>
+          <w:rFonts w:ascii="Times New Roman" w:hAnsi="Times New Roman" w:cs="Times New Roman"/>
+        </w:rPr>
+        <w:t xml:space="preserve"> influencers potenciales.</w:t>
+      </w:r>
+    </w:p>
+    <w:p>
+      <w:pPr>
+        <w:pStyle w:val="Textoindependiente"/>
+        <w:ind w:left="363"/>
+        <w:rPr>
+          <w:rFonts w:ascii="Times New Roman" w:hAnsi="Times New Roman" w:cs="Times New Roman"/>
+        </w:rPr>
+      </w:pPr>
+      <w:r>
+        <w:rPr>
+          <w:rFonts w:ascii="Times New Roman" w:hAnsi="Times New Roman" w:cs="Times New Roman"/>
+        </w:rPr>
+        <w:t>Para ello, se han establecido una serie de criterios usados en una métrica que indica el grado de influencia del usuario.</w:t>
+      </w:r>
+    </w:p>
+    <w:p>
+      <w:pPr>
+        <w:pStyle w:val="Textoindependiente"/>
+        <w:ind w:left="363"/>
+        <w:rPr>
+          <w:rFonts w:ascii="Times New Roman" w:hAnsi="Times New Roman" w:cs="Times New Roman"/>
+        </w:rPr>
+      </w:pPr>
+      <w:r>
+        <w:rPr>
+          <w:rFonts w:ascii="Times New Roman" w:hAnsi="Times New Roman" w:cs="Times New Roman"/>
+        </w:rPr>
+        <w:t xml:space="preserve">A </w:t>
+      </w:r>
+      <w:r>
+        <w:rPr>
+          <w:rFonts w:ascii="Times New Roman" w:hAnsi="Times New Roman" w:cs="Times New Roman"/>
+        </w:rPr>
+        <w:t>continuación,</w:t>
+      </w:r>
+      <w:r>
+        <w:rPr>
+          <w:rFonts w:ascii="Times New Roman" w:hAnsi="Times New Roman" w:cs="Times New Roman"/>
+        </w:rPr>
+        <w:t xml:space="preserve"> se pretende explicar el código que permite sacar la lista con los datos de los posibles influencers. Se dividirá la explicación según los criterios</w:t>
+      </w:r>
+      <w:r>
+        <w:rPr>
+          <w:rFonts w:ascii="Times New Roman" w:hAnsi="Times New Roman" w:cs="Times New Roman"/>
+        </w:rPr>
+        <w:t xml:space="preserve"> o variables de la métrica utilizada</w:t>
+      </w:r>
+      <w:r>
+        <w:rPr>
+          <w:rFonts w:ascii="Times New Roman" w:hAnsi="Times New Roman" w:cs="Times New Roman"/>
+        </w:rPr>
+        <w:t>.</w:t>
+      </w:r>
+    </w:p>
+    <w:p>
+      <w:pPr>
+        <w:pStyle w:val="Ttulo2"/>
+        <w:numPr>
+          <w:ilvl w:val="1"/>
+          <w:numId w:val="1"/>
+        </w:numPr>
+        <w:spacing w:after="120"/>
+        <w:rPr>
+          <w:rFonts w:ascii="Times New Roman" w:hAnsi="Times New Roman" w:cs="Times New Roman"/>
+        </w:rPr>
+      </w:pPr>
+      <w:proofErr w:type="spellStart"/>
+      <w:r>
+        <w:rPr>
+          <w:rFonts w:ascii="Times New Roman" w:hAnsi="Times New Roman" w:cs="Times New Roman"/>
+        </w:rPr>
+        <w:t>Metrica</w:t>
+      </w:r>
+      <w:proofErr w:type="spellEnd"/>
+    </w:p>
+    <w:p>
+      <w:pPr>
+        <w:pStyle w:val="Textoindependiente"/>
+        <w:ind w:left="363"/>
+        <w:rPr>
+          <w:rFonts w:ascii="Times New Roman" w:hAnsi="Times New Roman" w:cs="Times New Roman"/>
+        </w:rPr>
+      </w:pPr>
+      <w:r>
+        <w:rPr>
+          <w:rFonts w:ascii="Times New Roman" w:hAnsi="Times New Roman" w:cs="Times New Roman"/>
+        </w:rPr>
+        <w:t>Una vez tenemos todos estos datos, se hace una métrica aplicando distintos pesos a los valores.</w:t>
+      </w:r>
+      <w:r>
+        <w:rPr>
+          <w:rFonts w:ascii="Times New Roman" w:hAnsi="Times New Roman" w:cs="Times New Roman"/>
+        </w:rPr>
+        <w:t xml:space="preserve"> </w:t>
+      </w:r>
+      <w:r>
+        <w:rPr>
+          <w:rFonts w:ascii="Times New Roman" w:hAnsi="Times New Roman" w:cs="Times New Roman"/>
+        </w:rPr>
+        <w:t xml:space="preserve">En primer lugar, se ha dado </w:t>
+      </w:r>
+      <w:r>
+        <w:rPr>
+          <w:rFonts w:ascii="Times New Roman" w:hAnsi="Times New Roman" w:cs="Times New Roman"/>
+          <w:b/>
+          <w:bCs/>
+        </w:rPr>
+        <w:t>un peso de 0.20</w:t>
+      </w:r>
+      <w:r>
+        <w:rPr>
+          <w:rFonts w:ascii="Times New Roman" w:hAnsi="Times New Roman" w:cs="Times New Roman"/>
+        </w:rPr>
+        <w:t xml:space="preserve"> a aquellas cuentas que tengan 0% de bots, variando dicho peso de forma inversamente proporcional respecto al porcentaje de bots.</w:t>
+      </w:r>
+    </w:p>
+    <w:p>
+      <w:pPr>
+        <w:pStyle w:val="Textoindependiente"/>
+        <w:ind w:left="363"/>
+        <w:rPr>
+          <w:rFonts w:ascii="Times New Roman" w:hAnsi="Times New Roman" w:cs="Times New Roman"/>
+        </w:rPr>
+      </w:pPr>
+      <w:r>
+        <w:rPr>
+          <w:rFonts w:ascii="Times New Roman" w:hAnsi="Times New Roman" w:cs="Times New Roman"/>
+        </w:rPr>
+        <w:t xml:space="preserve">Si el usuario posee un canal de </w:t>
+      </w:r>
+      <w:r>
+        <w:rPr>
+          <w:rFonts w:ascii="Times New Roman" w:hAnsi="Times New Roman" w:cs="Times New Roman"/>
+        </w:rPr>
+        <w:t>YouTube</w:t>
+      </w:r>
+      <w:r>
+        <w:rPr>
+          <w:rFonts w:ascii="Times New Roman" w:hAnsi="Times New Roman" w:cs="Times New Roman"/>
+        </w:rPr>
+        <w:t xml:space="preserve">, esto le aportará </w:t>
+      </w:r>
+      <w:r>
+        <w:rPr>
+          <w:rFonts w:ascii="Times New Roman" w:hAnsi="Times New Roman" w:cs="Times New Roman"/>
+          <w:b/>
+          <w:bCs/>
+        </w:rPr>
+        <w:t>un peso de 0.20</w:t>
+      </w:r>
+      <w:r>
+        <w:rPr>
+          <w:rFonts w:ascii="Times New Roman" w:hAnsi="Times New Roman" w:cs="Times New Roman"/>
+        </w:rPr>
+        <w:t xml:space="preserve">. (Esto se puede extender a varias redes, dando un mayor peso cuanto mayor sea el número de redes en las que se encuentre el </w:t>
+      </w:r>
+      <w:proofErr w:type="spellStart"/>
+      <w:proofErr w:type="gramStart"/>
+      <w:r>
+        <w:rPr>
+          <w:rFonts w:ascii="Times New Roman" w:hAnsi="Times New Roman" w:cs="Times New Roman"/>
+          <w:i/>
+          <w:iCs/>
+        </w:rPr>
+        <w:t>influencer</w:t>
+      </w:r>
+      <w:proofErr w:type="spellEnd"/>
+      <w:proofErr w:type="gramEnd"/>
+      <w:r>
+        <w:rPr>
+          <w:rFonts w:ascii="Times New Roman" w:hAnsi="Times New Roman" w:cs="Times New Roman"/>
+        </w:rPr>
+        <w:t>)</w:t>
+      </w:r>
+    </w:p>
+    <w:p>
+      <w:pPr>
+        <w:pStyle w:val="Textoindependiente"/>
+        <w:ind w:left="363"/>
+        <w:rPr>
+          <w:rFonts w:ascii="Times New Roman" w:hAnsi="Times New Roman" w:cs="Times New Roman"/>
+        </w:rPr>
+      </w:pPr>
+      <w:r>
+        <w:rPr>
+          <w:rFonts w:ascii="Times New Roman" w:hAnsi="Times New Roman" w:cs="Times New Roman"/>
+        </w:rPr>
+        <w:t xml:space="preserve">En cuanto a si la cuenta está verificada, se ha decidido darle </w:t>
+      </w:r>
+      <w:r>
+        <w:rPr>
+          <w:rFonts w:ascii="Times New Roman" w:hAnsi="Times New Roman" w:cs="Times New Roman"/>
+          <w:b/>
+          <w:bCs/>
+        </w:rPr>
+        <w:t>un peso de 0.25</w:t>
+      </w:r>
+      <w:r>
+        <w:rPr>
+          <w:rFonts w:ascii="Times New Roman" w:hAnsi="Times New Roman" w:cs="Times New Roman"/>
+        </w:rPr>
+        <w:t>, ya que es un criterio que da bastante certeza de que el usuario es alguien importante. Además, al ser un valor cualitativo, pues será cierto o no, provoca que se note más la diferencia entre aquellos usuarios no verificados y los que sí lo están.</w:t>
+      </w:r>
+    </w:p>
+    <w:p>
+      <w:pPr>
+        <w:pStyle w:val="Textoindependiente"/>
+        <w:ind w:left="363"/>
+        <w:rPr>
+          <w:rFonts w:ascii="Times New Roman" w:hAnsi="Times New Roman" w:cs="Times New Roman"/>
+        </w:rPr>
+      </w:pPr>
+      <w:r>
+        <w:rPr>
+          <w:rFonts w:ascii="Times New Roman" w:hAnsi="Times New Roman" w:cs="Times New Roman"/>
+        </w:rPr>
+        <w:t xml:space="preserve">Por último, se ha dado </w:t>
+      </w:r>
+      <w:r>
+        <w:rPr>
+          <w:rFonts w:ascii="Times New Roman" w:hAnsi="Times New Roman" w:cs="Times New Roman"/>
+          <w:b/>
+          <w:bCs/>
+        </w:rPr>
+        <w:t>un peso de 0.35</w:t>
+      </w:r>
+      <w:r>
+        <w:rPr>
+          <w:rFonts w:ascii="Times New Roman" w:hAnsi="Times New Roman" w:cs="Times New Roman"/>
+        </w:rPr>
+        <w:t xml:space="preserve"> al </w:t>
+      </w:r>
+      <w:proofErr w:type="spellStart"/>
+      <w:r>
+        <w:rPr>
+          <w:rFonts w:ascii="Times New Roman" w:hAnsi="Times New Roman" w:cs="Times New Roman"/>
+          <w:i/>
+          <w:iCs/>
+        </w:rPr>
+        <w:t>engagement</w:t>
+      </w:r>
+      <w:proofErr w:type="spellEnd"/>
+      <w:r>
+        <w:rPr>
+          <w:rFonts w:ascii="Times New Roman" w:hAnsi="Times New Roman" w:cs="Times New Roman"/>
+        </w:rPr>
+        <w:t xml:space="preserve">, pues es un criterio cuantitativo que aporta bastante información acerca de si llegan o no los mensajes del supuesto a </w:t>
+      </w:r>
+      <w:proofErr w:type="spellStart"/>
+      <w:proofErr w:type="gramStart"/>
+      <w:r>
+        <w:rPr>
+          <w:rFonts w:ascii="Times New Roman" w:hAnsi="Times New Roman" w:cs="Times New Roman"/>
+          <w:i/>
+          <w:iCs/>
+        </w:rPr>
+        <w:t>influencer</w:t>
+      </w:r>
+      <w:proofErr w:type="spellEnd"/>
+      <w:proofErr w:type="gramEnd"/>
+      <w:r>
+        <w:rPr>
+          <w:rFonts w:ascii="Times New Roman" w:hAnsi="Times New Roman" w:cs="Times New Roman"/>
+        </w:rPr>
+        <w:t xml:space="preserve"> a sus seguidores que, al final, es el objetivo de esta funcionalidad.</w:t>
+      </w:r>
+    </w:p>
+    <w:p>
+      <w:pPr>
+        <w:pStyle w:val="Textoindependiente"/>
+        <w:ind w:left="363"/>
+        <w:rPr>
+          <w:rFonts w:ascii="Times New Roman" w:hAnsi="Times New Roman" w:cs="Times New Roman"/>
+        </w:rPr>
+      </w:pPr>
+      <w:r>
+        <w:rPr>
+          <w:rFonts w:ascii="Times New Roman" w:hAnsi="Times New Roman" w:cs="Times New Roman"/>
+        </w:rPr>
+        <w:t xml:space="preserve">La métrica se puede ver en la </w:t>
+      </w:r>
+      <w:r>
+        <w:rPr>
+          <w:rFonts w:ascii="Times New Roman" w:hAnsi="Times New Roman" w:cs="Times New Roman"/>
+        </w:rPr>
+        <w:fldChar w:fldCharType="begin"/>
+      </w:r>
+      <w:r>
+        <w:rPr>
+          <w:rFonts w:ascii="Times New Roman" w:hAnsi="Times New Roman" w:cs="Times New Roman"/>
+        </w:rPr>
+        <w:instrText xml:space="preserve"> REF _Ref71562539 \h </w:instrText>
+      </w:r>
+      <w:r>
+        <w:rPr>
+          <w:rFonts w:ascii="Times New Roman" w:hAnsi="Times New Roman" w:cs="Times New Roman"/>
+        </w:rPr>
+      </w:r>
+      <w:r>
+        <w:rPr>
+          <w:rFonts w:ascii="Times New Roman" w:hAnsi="Times New Roman" w:cs="Times New Roman"/>
+        </w:rPr>
+        <w:instrText xml:space="preserve"> \* MERGEFORMAT </w:instrText>
+      </w:r>
+      <w:r>
+        <w:rPr>
+          <w:rFonts w:ascii="Times New Roman" w:hAnsi="Times New Roman" w:cs="Times New Roman"/>
+        </w:rPr>
+        <w:fldChar w:fldCharType="separate"/>
+      </w:r>
+      <w:r>
+        <w:rPr>
+          <w:rFonts w:ascii="Times New Roman" w:hAnsi="Times New Roman" w:cs="Times New Roman"/>
+        </w:rPr>
+        <w:t xml:space="preserve">Ilustración </w:t>
+      </w:r>
+      <w:r>
+        <w:rPr>
+          <w:rFonts w:ascii="Times New Roman" w:hAnsi="Times New Roman" w:cs="Times New Roman"/>
+          <w:noProof/>
+        </w:rPr>
+        <w:t>2</w:t>
+      </w:r>
+      <w:r>
+        <w:rPr>
+          <w:rFonts w:ascii="Times New Roman" w:hAnsi="Times New Roman" w:cs="Times New Roman"/>
+        </w:rPr>
+        <w:fldChar w:fldCharType="end"/>
+      </w:r>
+      <w:r>
+        <w:rPr>
+          <w:rFonts w:ascii="Times New Roman" w:hAnsi="Times New Roman" w:cs="Times New Roman"/>
+        </w:rPr>
+        <w:t>.</w:t>
+      </w:r>
+    </w:p>
+    <w:p>
+      <w:pPr>
+        <w:pStyle w:val="Textoindependiente"/>
+        <w:keepNext/>
+        <w:ind w:left="363"/>
+        <w:rPr>
+          <w:rFonts w:ascii="Times New Roman" w:hAnsi="Times New Roman" w:cs="Times New Roman"/>
+        </w:rPr>
+      </w:pPr>
+      <w:r>
+        <w:rPr>
+          <w:rFonts w:ascii="Times New Roman" w:hAnsi="Times New Roman" w:cs="Times New Roman"/>
+          <w:noProof/>
+          <w:lang w:eastAsia="es-ES"/>
+        </w:rPr>
+        <w:drawing>
+          <wp:inline distT="0" distB="0" distL="0" distR="0" wp14:anchorId="06CBF8A5" wp14:editId="2257496D">
+            <wp:extent cx="5400040" cy="948163"/>
+            <wp:effectExtent l="0" t="0" r="0" b="4445"/>
+            <wp:docPr id="5" name="Imagen 5"/>
+            <wp:cNvGraphicFramePr>
+              <a:graphicFrameLocks xmlns:a="http://schemas.openxmlformats.org/drawingml/2006/main" noChangeAspect="1"/>
+            </wp:cNvGraphicFramePr>
+            <a:graphic xmlns:a="http://schemas.openxmlformats.org/drawingml/2006/main">
+              <a:graphicData uri="http://schemas.openxmlformats.org/drawingml/2006/picture">
+                <pic:pic xmlns:pic="http://schemas.openxmlformats.org/drawingml/2006/picture">
+                  <pic:nvPicPr>
+                    <pic:cNvPr id="1" name=""/>
+                    <pic:cNvPicPr/>
+                  </pic:nvPicPr>
+                  <pic:blipFill>
+                    <a:blip r:embed="rId17"/>
+                    <a:stretch>
+                      <a:fillRect/>
+                    </a:stretch>
+                  </pic:blipFill>
+                  <pic:spPr>
+                    <a:xfrm>
+                      <a:off x="0" y="0"/>
+                      <a:ext cx="5400040" cy="948163"/>
+                    </a:xfrm>
+                    <a:prstGeom prst="rect">
+                      <a:avLst/>
+                    </a:prstGeom>
+                  </pic:spPr>
+                </pic:pic>
+              </a:graphicData>
+            </a:graphic>
+          </wp:inline>
+        </w:drawing>
+      </w:r>
+    </w:p>
+    <w:p>
+      <w:pPr>
+        <w:pStyle w:val="Descripcin"/>
+        <w:jc w:val="center"/>
+        <w:rPr>
+          <w:i w:val="0"/>
+          <w:iCs w:val="0"/>
+        </w:rPr>
+      </w:pPr>
+      <w:bookmarkStart w:id="6" w:name="_Ref71562539"/>
+      <w:r>
+        <w:rPr>
+          <w:i w:val="0"/>
+          <w:iCs w:val="0"/>
+        </w:rPr>
+        <w:t xml:space="preserve">Ilustración </w:t>
+      </w:r>
+      <w:r>
+        <w:rPr>
+          <w:i w:val="0"/>
+          <w:iCs w:val="0"/>
+        </w:rPr>
+        <w:fldChar w:fldCharType="begin"/>
+      </w:r>
+      <w:r>
+        <w:rPr>
+          <w:i w:val="0"/>
+          <w:iCs w:val="0"/>
+        </w:rPr>
+        <w:instrText xml:space="preserve"> SEQ Ilustración \* ARABIC </w:instrText>
+      </w:r>
+      <w:r>
+        <w:rPr>
+          <w:i w:val="0"/>
+          <w:iCs w:val="0"/>
+        </w:rPr>
+        <w:fldChar w:fldCharType="separate"/>
+      </w:r>
+      <w:r>
+        <w:rPr>
+          <w:i w:val="0"/>
+          <w:iCs w:val="0"/>
+          <w:noProof/>
+        </w:rPr>
+        <w:t>2</w:t>
+      </w:r>
+      <w:r>
+        <w:rPr>
+          <w:i w:val="0"/>
+          <w:iCs w:val="0"/>
+        </w:rPr>
+        <w:fldChar w:fldCharType="end"/>
+      </w:r>
+      <w:bookmarkEnd w:id="6"/>
+      <w:r>
+        <w:rPr>
+          <w:i w:val="0"/>
+          <w:iCs w:val="0"/>
+        </w:rPr>
+        <w:t>: Métrica utilizada en la detección de influencers</w:t>
+      </w:r>
+    </w:p>
+    <w:p>
+      <w:r>
+        <w:t>De forma que la formula para calcular la influencia de los perfiles quedaría como sigue:</w:t>
+      </w:r>
+    </w:p>
+    <w:p>
+      <m:oMath>
+        <m:r>
+          <w:rPr>
+            <w:rFonts w:ascii="Cambria Math" w:hAnsi="Cambria Math"/>
+          </w:rPr>
+          <m:t>influencia=0.20*1(si cuenta</m:t>
+        </m:r>
+        <m:func>
+          <m:funcPr>
+            <m:ctrlPr>
+              <w:rPr>
+                <w:rFonts w:ascii="Cambria Math" w:hAnsi="Cambria Math"/>
+                <w:i/>
+              </w:rPr>
+            </m:ctrlPr>
+          </m:funcPr>
+          <m:fName>
+            <m:r>
+              <m:rPr>
+                <m:sty m:val="p"/>
+              </m:rPr>
+              <w:rPr>
+                <w:rFonts w:ascii="Cambria Math" w:hAnsi="Cambria Math"/>
+              </w:rPr>
+              <m:t>sin</m:t>
+            </m:r>
+          </m:fName>
+          <m:e>
+            <m:r>
+              <w:rPr>
+                <w:rFonts w:ascii="Cambria Math" w:hAnsi="Cambria Math"/>
+              </w:rPr>
+              <m:t>bot)+ 0.20*1</m:t>
+            </m:r>
+            <m:d>
+              <m:dPr>
+                <m:ctrlPr>
+                  <w:rPr>
+                    <w:rFonts w:ascii="Cambria Math" w:hAnsi="Cambria Math"/>
+                    <w:i/>
+                  </w:rPr>
+                </m:ctrlPr>
+              </m:dPr>
+              <m:e>
+                <m:r>
+                  <w:rPr>
+                    <w:rFonts w:ascii="Cambria Math" w:hAnsi="Cambria Math"/>
+                  </w:rPr>
+                  <m:t>si cuenta en otra RRSS</m:t>
+                </m:r>
+              </m:e>
+            </m:d>
+            <m:r>
+              <w:rPr>
+                <w:rFonts w:ascii="Cambria Math" w:hAnsi="Cambria Math"/>
+              </w:rPr>
+              <m:t>+0.25*1</m:t>
+            </m:r>
+            <m:d>
+              <m:dPr>
+                <m:ctrlPr>
+                  <w:rPr>
+                    <w:rFonts w:ascii="Cambria Math" w:hAnsi="Cambria Math"/>
+                    <w:i/>
+                  </w:rPr>
+                </m:ctrlPr>
+              </m:dPr>
+              <m:e>
+                <m:r>
+                  <w:rPr>
+                    <w:rFonts w:ascii="Cambria Math" w:hAnsi="Cambria Math"/>
+                  </w:rPr>
+                  <m:t>si cuenta verificada</m:t>
+                </m:r>
+              </m:e>
+            </m:d>
+            <m:r>
+              <w:rPr>
+                <w:rFonts w:ascii="Cambria Math" w:hAnsi="Cambria Math"/>
+              </w:rPr>
+              <m:t>+0.35*1(engagement)</m:t>
+            </m:r>
+          </m:e>
+        </m:func>
+      </m:oMath>
+      <w:r>
+        <w:t xml:space="preserve"> </w:t>
+      </w:r>
+    </w:p>
+    <w:p>
+      <w:pPr>
+        <w:pStyle w:val="Ttulo3"/>
+        <w:numPr>
+          <w:ilvl w:val="2"/>
+          <w:numId w:val="1"/>
+        </w:numPr>
+        <w:spacing w:after="120"/>
+        <w:ind w:left="867"/>
+        <w:rPr>
+          <w:rFonts w:ascii="Times New Roman" w:hAnsi="Times New Roman" w:cs="Times New Roman"/>
+        </w:rPr>
+      </w:pPr>
+      <w:proofErr w:type="spellStart"/>
+      <w:r>
+        <w:rPr>
+          <w:rFonts w:ascii="Times New Roman" w:hAnsi="Times New Roman" w:cs="Times New Roman"/>
+        </w:rPr>
+        <w:lastRenderedPageBreak/>
+        <w:t>Followers</w:t>
+      </w:r>
+      <w:proofErr w:type="spellEnd"/>
+      <w:r>
+        <w:rPr>
+          <w:rFonts w:ascii="Times New Roman" w:hAnsi="Times New Roman" w:cs="Times New Roman"/>
+        </w:rPr>
+        <w:t xml:space="preserve"> y bots</w:t>
+      </w:r>
+    </w:p>
+    <w:p>
+      <w:pPr>
+        <w:pStyle w:val="Textoindependiente"/>
+        <w:ind w:left="363"/>
+        <w:rPr>
+          <w:rFonts w:ascii="Times New Roman" w:hAnsi="Times New Roman" w:cs="Times New Roman"/>
+        </w:rPr>
+      </w:pPr>
+      <w:r>
+        <w:rPr>
+          <w:rFonts w:ascii="Times New Roman" w:hAnsi="Times New Roman" w:cs="Times New Roman"/>
+        </w:rPr>
+        <w:t xml:space="preserve">El primer criterio establecido es el número de seguidores que tenga la cuenta. Obviamente cuanta más gente siga al usuario, más lejos llegará la publicidad que este haga. Sin embargo, hay que comprobar que dichos </w:t>
+      </w:r>
+      <w:proofErr w:type="spellStart"/>
+      <w:r>
+        <w:rPr>
+          <w:rFonts w:ascii="Times New Roman" w:hAnsi="Times New Roman" w:cs="Times New Roman"/>
+          <w:i/>
+          <w:iCs/>
+        </w:rPr>
+        <w:t>followers</w:t>
+      </w:r>
+      <w:proofErr w:type="spellEnd"/>
+      <w:r>
+        <w:rPr>
+          <w:rFonts w:ascii="Times New Roman" w:hAnsi="Times New Roman" w:cs="Times New Roman"/>
+        </w:rPr>
+        <w:t xml:space="preserve"> sean gente real. Esto se debe a que es una práctica común comprar bots para aumentar el número de seguidores.</w:t>
+      </w:r>
+    </w:p>
+    <w:p>
+      <w:pPr>
+        <w:pStyle w:val="Textoindependiente"/>
+        <w:ind w:left="363"/>
+        <w:rPr>
+          <w:rFonts w:ascii="Times New Roman" w:hAnsi="Times New Roman" w:cs="Times New Roman"/>
+        </w:rPr>
+      </w:pPr>
+      <w:r>
+        <w:rPr>
+          <w:rFonts w:ascii="Times New Roman" w:hAnsi="Times New Roman" w:cs="Times New Roman"/>
+        </w:rPr>
+        <w:t xml:space="preserve">Por tanto, la aplicación </w:t>
+      </w:r>
+      <w:r>
+        <w:rPr>
+          <w:rFonts w:ascii="Times New Roman" w:hAnsi="Times New Roman" w:cs="Times New Roman"/>
+        </w:rPr>
+        <w:t>será</w:t>
+      </w:r>
+      <w:r>
+        <w:rPr>
+          <w:rFonts w:ascii="Times New Roman" w:hAnsi="Times New Roman" w:cs="Times New Roman"/>
+        </w:rPr>
+        <w:t xml:space="preserve"> capaz de filtrar, devolviendo un porcentaje respecto al número de seguidores, aquellas cuentas cuyo porcentaje de bots supera el valor de 40 %. Si esto ocurre se considerará el perfil como </w:t>
+      </w:r>
+      <w:r>
+        <w:rPr>
+          <w:rFonts w:ascii="Times New Roman" w:hAnsi="Times New Roman" w:cs="Times New Roman"/>
+          <w:iCs/>
+        </w:rPr>
+        <w:t>‘No Valido’</w:t>
+      </w:r>
+      <w:r>
+        <w:rPr>
+          <w:rFonts w:ascii="Times New Roman" w:hAnsi="Times New Roman" w:cs="Times New Roman"/>
+        </w:rPr>
+        <w:t xml:space="preserve"> y se desechará.</w:t>
+      </w:r>
+      <w:r>
+        <w:rPr>
+          <w:rFonts w:ascii="Times New Roman" w:hAnsi="Times New Roman" w:cs="Times New Roman"/>
+        </w:rPr>
+        <w:t xml:space="preserve"> Esto se conseguirá mediante un modelo de aprendizaje supervisado que detectará una serie de patrones para detectar cuentas fantasmas o cuentas </w:t>
+      </w:r>
+      <w:proofErr w:type="spellStart"/>
+      <w:r>
+        <w:rPr>
+          <w:rFonts w:ascii="Times New Roman" w:hAnsi="Times New Roman" w:cs="Times New Roman"/>
+          <w:i/>
+          <w:iCs/>
+        </w:rPr>
+        <w:t>bot</w:t>
+      </w:r>
+      <w:proofErr w:type="spellEnd"/>
+      <w:r>
+        <w:rPr>
+          <w:rFonts w:ascii="Times New Roman" w:hAnsi="Times New Roman" w:cs="Times New Roman"/>
+        </w:rPr>
+        <w:t>.</w:t>
+      </w:r>
+    </w:p>
+    <w:p>
+      <w:pPr>
+        <w:pStyle w:val="Ttulo3"/>
+        <w:numPr>
+          <w:ilvl w:val="2"/>
+          <w:numId w:val="1"/>
+        </w:numPr>
+        <w:spacing w:after="120"/>
+        <w:ind w:left="867"/>
+        <w:rPr>
+          <w:rFonts w:ascii="Times New Roman" w:hAnsi="Times New Roman" w:cs="Times New Roman"/>
+        </w:rPr>
+      </w:pPr>
+      <w:r>
+        <w:rPr>
+          <w:rFonts w:ascii="Times New Roman" w:hAnsi="Times New Roman" w:cs="Times New Roman"/>
+        </w:rPr>
+        <w:t>Otras redes sociales</w:t>
+      </w:r>
+    </w:p>
+    <w:p>
+      <w:pPr>
+        <w:pStyle w:val="Textoindependiente"/>
+        <w:ind w:left="363"/>
+        <w:rPr>
+          <w:rFonts w:ascii="Times New Roman" w:hAnsi="Times New Roman" w:cs="Times New Roman"/>
+        </w:rPr>
+      </w:pPr>
+      <w:r>
+        <w:rPr>
+          <w:rFonts w:ascii="Times New Roman" w:hAnsi="Times New Roman" w:cs="Times New Roman"/>
+        </w:rPr>
+        <w:t xml:space="preserve">A la hora de buscar un </w:t>
+      </w:r>
+      <w:proofErr w:type="spellStart"/>
+      <w:proofErr w:type="gramStart"/>
+      <w:r>
+        <w:rPr>
+          <w:rFonts w:ascii="Times New Roman" w:hAnsi="Times New Roman" w:cs="Times New Roman"/>
+          <w:i/>
+          <w:iCs/>
+        </w:rPr>
+        <w:t>influencer</w:t>
+      </w:r>
+      <w:proofErr w:type="spellEnd"/>
+      <w:proofErr w:type="gramEnd"/>
+      <w:r>
+        <w:rPr>
+          <w:rFonts w:ascii="Times New Roman" w:hAnsi="Times New Roman" w:cs="Times New Roman"/>
+        </w:rPr>
+        <w:t xml:space="preserve">, se busca también que tenga influencia en otras plataformas. Entre estas plataformas, se valora especialmente aquellos usuarios que además tengan un canal de </w:t>
+      </w:r>
+      <w:r>
+        <w:rPr>
+          <w:rFonts w:ascii="Times New Roman" w:hAnsi="Times New Roman" w:cs="Times New Roman"/>
+        </w:rPr>
+        <w:t>YouTube</w:t>
+      </w:r>
+      <w:r>
+        <w:rPr>
+          <w:rFonts w:ascii="Times New Roman" w:hAnsi="Times New Roman" w:cs="Times New Roman"/>
+        </w:rPr>
+        <w:t xml:space="preserve">, pues es una plataforma con mucha interacción, donde muchas veces siguen más personas al </w:t>
+      </w:r>
+      <w:proofErr w:type="spellStart"/>
+      <w:proofErr w:type="gramStart"/>
+      <w:r>
+        <w:rPr>
+          <w:rFonts w:ascii="Times New Roman" w:hAnsi="Times New Roman" w:cs="Times New Roman"/>
+          <w:i/>
+          <w:iCs/>
+        </w:rPr>
+        <w:t>influencer</w:t>
+      </w:r>
+      <w:proofErr w:type="spellEnd"/>
+      <w:proofErr w:type="gramEnd"/>
+      <w:r>
+        <w:rPr>
+          <w:rFonts w:ascii="Times New Roman" w:hAnsi="Times New Roman" w:cs="Times New Roman"/>
+        </w:rPr>
+        <w:t xml:space="preserve"> que en el propio Twitter</w:t>
+      </w:r>
+    </w:p>
+    <w:p>
+      <w:pPr>
+        <w:pStyle w:val="Textoindependiente"/>
+        <w:ind w:left="363"/>
+        <w:rPr>
+          <w:rFonts w:ascii="Times New Roman" w:hAnsi="Times New Roman" w:cs="Times New Roman"/>
+        </w:rPr>
+      </w:pPr>
+      <w:r>
+        <w:rPr>
+          <w:rFonts w:ascii="Times New Roman" w:hAnsi="Times New Roman" w:cs="Times New Roman"/>
+        </w:rPr>
+        <w:t xml:space="preserve">Otras plataformas como </w:t>
+      </w:r>
+      <w:r>
+        <w:rPr>
+          <w:rFonts w:ascii="Times New Roman" w:hAnsi="Times New Roman" w:cs="Times New Roman"/>
+        </w:rPr>
+        <w:t>Blog spot</w:t>
+      </w:r>
+      <w:r>
+        <w:rPr>
+          <w:rFonts w:ascii="Times New Roman" w:hAnsi="Times New Roman" w:cs="Times New Roman"/>
+        </w:rPr>
+        <w:t xml:space="preserve"> o Tumblr también son bien valoradas</w:t>
+      </w:r>
+      <w:r>
+        <w:rPr>
+          <w:rFonts w:ascii="Times New Roman" w:hAnsi="Times New Roman" w:cs="Times New Roman"/>
+        </w:rPr>
+        <w:t xml:space="preserve"> positivamente dentro de esta variable en la métrica</w:t>
+      </w:r>
+      <w:r>
+        <w:rPr>
+          <w:rFonts w:ascii="Times New Roman" w:hAnsi="Times New Roman" w:cs="Times New Roman"/>
+        </w:rPr>
+        <w:t>.</w:t>
+      </w:r>
+    </w:p>
+    <w:p>
+      <w:pPr>
+        <w:pStyle w:val="Ttulo3"/>
+        <w:numPr>
+          <w:ilvl w:val="2"/>
+          <w:numId w:val="1"/>
+        </w:numPr>
+        <w:spacing w:after="120"/>
+        <w:ind w:left="867"/>
+        <w:rPr>
+          <w:rFonts w:ascii="Times New Roman" w:hAnsi="Times New Roman" w:cs="Times New Roman"/>
+        </w:rPr>
+      </w:pPr>
+      <w:r>
+        <w:rPr>
+          <w:rFonts w:ascii="Times New Roman" w:hAnsi="Times New Roman" w:cs="Times New Roman"/>
+        </w:rPr>
+        <w:t>Verificación</w:t>
+      </w:r>
+    </w:p>
+    <w:p>
+      <w:pPr>
+        <w:pStyle w:val="Textoindependiente"/>
+        <w:ind w:left="363"/>
+        <w:rPr>
+          <w:rFonts w:ascii="Times New Roman" w:hAnsi="Times New Roman" w:cs="Times New Roman"/>
+        </w:rPr>
+      </w:pPr>
+      <w:r>
+        <w:rPr>
+          <w:rFonts w:ascii="Times New Roman" w:hAnsi="Times New Roman" w:cs="Times New Roman"/>
+        </w:rPr>
+        <w:t xml:space="preserve">Otro campo </w:t>
+      </w:r>
+      <w:proofErr w:type="gramStart"/>
+      <w:r>
+        <w:rPr>
+          <w:rFonts w:ascii="Times New Roman" w:hAnsi="Times New Roman" w:cs="Times New Roman"/>
+        </w:rPr>
+        <w:t>a</w:t>
+      </w:r>
+      <w:proofErr w:type="gramEnd"/>
+      <w:r>
+        <w:rPr>
+          <w:rFonts w:ascii="Times New Roman" w:hAnsi="Times New Roman" w:cs="Times New Roman"/>
+        </w:rPr>
+        <w:t xml:space="preserve"> tener en cuenta es si la cuenta está verificada. Normalmente se verifican cuentas que tienen gran presencia social o una credibilidad elevada. También aquellas con riesgo de suplantación. </w:t>
+      </w:r>
+    </w:p>
+    <w:p>
+      <w:pPr>
+        <w:pStyle w:val="Textoindependiente"/>
+        <w:ind w:left="363"/>
+        <w:rPr>
+          <w:rFonts w:ascii="Times New Roman" w:hAnsi="Times New Roman" w:cs="Times New Roman"/>
+        </w:rPr>
+      </w:pPr>
+      <w:r>
+        <w:rPr>
+          <w:rFonts w:ascii="Times New Roman" w:hAnsi="Times New Roman" w:cs="Times New Roman"/>
+        </w:rPr>
+        <w:t xml:space="preserve">Todo esto hace que una cuenta verificada tenga más probabilidades de ser catalogada como </w:t>
+      </w:r>
+      <w:proofErr w:type="spellStart"/>
+      <w:proofErr w:type="gramStart"/>
+      <w:r>
+        <w:rPr>
+          <w:rFonts w:ascii="Times New Roman" w:hAnsi="Times New Roman" w:cs="Times New Roman"/>
+          <w:i/>
+          <w:iCs/>
+        </w:rPr>
+        <w:t>influencer</w:t>
+      </w:r>
+      <w:proofErr w:type="spellEnd"/>
+      <w:proofErr w:type="gramEnd"/>
+      <w:r>
+        <w:rPr>
+          <w:rFonts w:ascii="Times New Roman" w:hAnsi="Times New Roman" w:cs="Times New Roman"/>
+        </w:rPr>
+        <w:t xml:space="preserve"> que una que no</w:t>
+      </w:r>
+    </w:p>
+    <w:p>
+      <w:pPr>
+        <w:pStyle w:val="Ttulo3"/>
+        <w:numPr>
+          <w:ilvl w:val="2"/>
+          <w:numId w:val="1"/>
+        </w:numPr>
+        <w:spacing w:after="120"/>
+        <w:ind w:left="867"/>
+        <w:rPr>
+          <w:rFonts w:ascii="Times New Roman" w:hAnsi="Times New Roman" w:cs="Times New Roman"/>
+        </w:rPr>
+      </w:pPr>
+      <w:proofErr w:type="spellStart"/>
+      <w:r>
+        <w:rPr>
+          <w:rFonts w:ascii="Times New Roman" w:hAnsi="Times New Roman" w:cs="Times New Roman"/>
+        </w:rPr>
+        <w:t>Engagement</w:t>
+      </w:r>
+      <w:proofErr w:type="spellEnd"/>
+    </w:p>
+    <w:p>
+      <w:pPr>
+        <w:pStyle w:val="Textoindependiente"/>
+        <w:ind w:left="363"/>
+        <w:rPr>
+          <w:rFonts w:ascii="Times New Roman" w:hAnsi="Times New Roman" w:cs="Times New Roman"/>
+        </w:rPr>
+      </w:pPr>
+      <w:r>
+        <w:rPr>
+          <w:rFonts w:ascii="Times New Roman" w:hAnsi="Times New Roman" w:cs="Times New Roman"/>
+        </w:rPr>
+        <w:t xml:space="preserve">El </w:t>
+      </w:r>
+      <w:proofErr w:type="spellStart"/>
+      <w:r>
+        <w:rPr>
+          <w:rFonts w:ascii="Times New Roman" w:hAnsi="Times New Roman" w:cs="Times New Roman"/>
+          <w:i/>
+          <w:iCs/>
+        </w:rPr>
+        <w:t>engagement</w:t>
+      </w:r>
+      <w:proofErr w:type="spellEnd"/>
+      <w:r>
+        <w:rPr>
+          <w:rFonts w:ascii="Times New Roman" w:hAnsi="Times New Roman" w:cs="Times New Roman"/>
+        </w:rPr>
+        <w:t xml:space="preserve">, o participación, es una medida muy útil a la hora de calcular la influencia en las redes de un usuario. Dicho valor se obtiene al hacer la media del número de favoritos o </w:t>
+      </w:r>
+      <w:proofErr w:type="spellStart"/>
+      <w:r>
+        <w:rPr>
+          <w:rFonts w:ascii="Times New Roman" w:hAnsi="Times New Roman" w:cs="Times New Roman"/>
+        </w:rPr>
+        <w:t>RTs</w:t>
+      </w:r>
+      <w:proofErr w:type="spellEnd"/>
+      <w:r>
+        <w:rPr>
+          <w:rFonts w:ascii="Times New Roman" w:hAnsi="Times New Roman" w:cs="Times New Roman"/>
+        </w:rPr>
+        <w:t xml:space="preserve"> que tienen los posts del 4 al 10 y dividir el resultado entre el número de </w:t>
+      </w:r>
+      <w:proofErr w:type="spellStart"/>
+      <w:r>
+        <w:rPr>
+          <w:rFonts w:ascii="Times New Roman" w:hAnsi="Times New Roman" w:cs="Times New Roman"/>
+          <w:i/>
+          <w:iCs/>
+        </w:rPr>
+        <w:t>followers</w:t>
+      </w:r>
+      <w:proofErr w:type="spellEnd"/>
+      <w:r>
+        <w:rPr>
+          <w:rFonts w:ascii="Times New Roman" w:hAnsi="Times New Roman" w:cs="Times New Roman"/>
+        </w:rPr>
+        <w:t xml:space="preserve">. Si además multiplicamos lo obtenido por 100, se saca el porcentaje de participación de los seguidores. </w:t>
+      </w:r>
+    </w:p>
+    <w:p>
+      <w:pPr>
+        <w:pStyle w:val="Textoindependiente"/>
+        <w:ind w:left="363"/>
+        <w:rPr>
+          <w:rFonts w:ascii="Times New Roman" w:hAnsi="Times New Roman" w:cs="Times New Roman"/>
+        </w:rPr>
+      </w:pPr>
+      <w:r>
+        <w:rPr>
+          <w:rFonts w:ascii="Times New Roman" w:hAnsi="Times New Roman" w:cs="Times New Roman"/>
+        </w:rPr>
+        <w:t xml:space="preserve">Se calcula en los posts del 4 al 10 ya que los primeros tres posts, al ser más nuevos, siguen evolucionando, y los posts a partir del décimo no son tan valiosos ya que nos interesa más el </w:t>
+      </w:r>
+      <w:proofErr w:type="spellStart"/>
+      <w:r>
+        <w:rPr>
+          <w:rFonts w:ascii="Times New Roman" w:hAnsi="Times New Roman" w:cs="Times New Roman"/>
+          <w:i/>
+          <w:iCs/>
+        </w:rPr>
+        <w:t>engagement</w:t>
+      </w:r>
+      <w:proofErr w:type="spellEnd"/>
+      <w:r>
+        <w:rPr>
+          <w:rFonts w:ascii="Times New Roman" w:hAnsi="Times New Roman" w:cs="Times New Roman"/>
+        </w:rPr>
+        <w:t xml:space="preserve"> actual que el pasado. </w:t>
+      </w:r>
+    </w:p>
+    <w:p>
+      <w:pPr>
+        <w:pStyle w:val="Ttulo3"/>
+        <w:numPr>
+          <w:ilvl w:val="2"/>
+          <w:numId w:val="1"/>
+        </w:numPr>
+        <w:spacing w:before="120" w:after="120"/>
+        <w:ind w:left="867"/>
+        <w:rPr>
+          <w:rFonts w:ascii="Times New Roman" w:hAnsi="Times New Roman" w:cs="Times New Roman"/>
+        </w:rPr>
+      </w:pPr>
+      <w:r>
+        <w:rPr>
+          <w:rFonts w:ascii="Times New Roman" w:hAnsi="Times New Roman" w:cs="Times New Roman"/>
+        </w:rPr>
+        <w:t>Grupos de influencia</w:t>
+      </w:r>
+    </w:p>
+    <w:p>
+      <w:pPr>
+        <w:pStyle w:val="Textoindependiente"/>
+        <w:ind w:left="363"/>
+        <w:rPr>
+          <w:rFonts w:ascii="Times New Roman" w:hAnsi="Times New Roman" w:cs="Times New Roman"/>
+        </w:rPr>
+      </w:pPr>
+      <w:r>
+        <w:rPr>
+          <w:rFonts w:ascii="Times New Roman" w:hAnsi="Times New Roman" w:cs="Times New Roman"/>
+        </w:rPr>
+        <w:t xml:space="preserve">Por último, aunque de una complejidad mayor, existen los llamados grupos de influencia. Estos son grupos de usuarios con acuerdos entre ellos, a veces </w:t>
+      </w:r>
+      <w:r>
+        <w:rPr>
+          <w:rFonts w:ascii="Times New Roman" w:hAnsi="Times New Roman" w:cs="Times New Roman"/>
+        </w:rPr>
+        <w:t>económicos, para</w:t>
+      </w:r>
+      <w:r>
+        <w:rPr>
+          <w:rFonts w:ascii="Times New Roman" w:hAnsi="Times New Roman" w:cs="Times New Roman"/>
+        </w:rPr>
+        <w:t xml:space="preserve"> comentarse y darse </w:t>
+      </w:r>
+      <w:proofErr w:type="spellStart"/>
+      <w:r>
+        <w:rPr>
+          <w:rFonts w:ascii="Times New Roman" w:hAnsi="Times New Roman" w:cs="Times New Roman"/>
+          <w:i/>
+          <w:iCs/>
+        </w:rPr>
+        <w:t>feedback</w:t>
+      </w:r>
+      <w:proofErr w:type="spellEnd"/>
+      <w:r>
+        <w:rPr>
+          <w:rFonts w:ascii="Times New Roman" w:hAnsi="Times New Roman" w:cs="Times New Roman"/>
+        </w:rPr>
+        <w:t xml:space="preserve">. Dicho </w:t>
+      </w:r>
+      <w:proofErr w:type="spellStart"/>
+      <w:r>
+        <w:rPr>
+          <w:rFonts w:ascii="Times New Roman" w:hAnsi="Times New Roman" w:cs="Times New Roman"/>
+          <w:i/>
+          <w:iCs/>
+        </w:rPr>
+        <w:t>feedback</w:t>
+      </w:r>
+      <w:proofErr w:type="spellEnd"/>
+      <w:r>
+        <w:rPr>
+          <w:rFonts w:ascii="Times New Roman" w:hAnsi="Times New Roman" w:cs="Times New Roman"/>
+        </w:rPr>
+        <w:t xml:space="preserve"> se realiza de manera muy rápida, lo que hace que los algoritmos de Twitter le den más visibilidad. Sin embargo, son comentarios vacíos y que no aportan nada. Además de que el </w:t>
+      </w:r>
+      <w:proofErr w:type="spellStart"/>
+      <w:proofErr w:type="gramStart"/>
+      <w:r>
+        <w:rPr>
+          <w:rFonts w:ascii="Times New Roman" w:hAnsi="Times New Roman" w:cs="Times New Roman"/>
+          <w:i/>
+          <w:iCs/>
+        </w:rPr>
+        <w:t>influencer</w:t>
+      </w:r>
+      <w:proofErr w:type="spellEnd"/>
+      <w:proofErr w:type="gramEnd"/>
+      <w:r>
+        <w:rPr>
+          <w:rFonts w:ascii="Times New Roman" w:hAnsi="Times New Roman" w:cs="Times New Roman"/>
+        </w:rPr>
+        <w:t xml:space="preserve"> carece de un público real.</w:t>
+      </w:r>
+    </w:p>
+    <w:p>
+      <w:pPr>
+        <w:ind w:left="0"/>
+      </w:pPr>
+    </w:p>
+    <w:p>
+      <w:pPr>
+        <w:ind w:left="0"/>
+      </w:pPr>
+    </w:p>
+    <w:p>
+      <w:pPr>
+        <w:ind w:left="0"/>
         <w:sectPr>
           <w:pgSz w:w="11906" w:h="16838"/>
           <w:pgMar w:top="1417" w:right="1701" w:bottom="1417" w:left="1701" w:header="708" w:footer="708" w:gutter="0"/>
@@ -1463,19 +2826,59 @@
         </w:numPr>
         <w:spacing w:after="120"/>
         <w:ind w:left="723"/>
-      </w:pPr>
-      <w:bookmarkStart w:id="6" w:name="_Toc71457870"/>
-      <w:r>
+        <w:rPr>
+          <w:rFonts w:ascii="Times New Roman" w:hAnsi="Times New Roman" w:cs="Times New Roman"/>
+        </w:rPr>
+      </w:pPr>
+      <w:bookmarkStart w:id="7" w:name="_Toc71560146"/>
+      <w:r>
+        <w:rPr>
+          <w:rFonts w:ascii="Times New Roman" w:hAnsi="Times New Roman" w:cs="Times New Roman"/>
+        </w:rPr>
         <w:lastRenderedPageBreak/>
-        <w:t>Gestión de la información</w:t>
-      </w:r>
-      <w:bookmarkEnd w:id="6"/>
-      <w:r>
-        <w:t xml:space="preserve"> y resultado final</w:t>
-      </w:r>
-    </w:p>
-    <w:p/>
-    <w:p/>
+        <w:t>Conclusiones</w:t>
+      </w:r>
+      <w:bookmarkEnd w:id="7"/>
+    </w:p>
+    <w:p>
+      <w:r>
+        <w:t xml:space="preserve">En conclusión, tal y como se ha podido observar en el desarrollo de este informe, se ha conseguido plantear y desarrollar un sistema completo en el </w:t>
+      </w:r>
+      <w:r>
+        <w:t>que,</w:t>
+      </w:r>
+      <w:r>
+        <w:t xml:space="preserve"> a partir de una tendencia, </w:t>
+      </w:r>
+      <w:proofErr w:type="spellStart"/>
+      <w:r>
+        <w:rPr>
+          <w:i/>
+          <w:iCs/>
+        </w:rPr>
+        <w:t>topic</w:t>
+      </w:r>
+      <w:proofErr w:type="spellEnd"/>
+      <w:r>
+        <w:t xml:space="preserve"> o palabra clave conocida</w:t>
+      </w:r>
+      <w:r>
+        <w:t xml:space="preserve"> conseguir una serie de perfiles de usuario que hablan del mismo en sus tweets y </w:t>
+      </w:r>
+      <w:proofErr w:type="gramStart"/>
+      <w:r>
+        <w:t>calcular ,</w:t>
+      </w:r>
+      <w:proofErr w:type="gramEnd"/>
+      <w:r>
+        <w:t xml:space="preserve"> por medio de una métrica, la influencia o alcance que tienen estos perfiles dentro de la propia red social de Twitter y, aunque en menor medida, en otras redes sociales en general.</w:t>
+      </w:r>
+    </w:p>
+    <w:p>
+      <w:r>
+        <w:t>De esta forma se ha conseguido cumplir con uno de los objetivos de la asignatura, la detección de potenciales influencers mediante una plataforma sencilla y fácil de usar y que puedan ayudar a las empresas o marcas a potenciar el desarrollo y alcance de sus productos gracias al uso de redes sociales y del poder de comunicación de los influencers en Internet que, actualmente tienen más poder de venta que muchos de los medios tradicionales.</w:t>
+      </w:r>
+    </w:p>
     <w:p/>
     <w:p>
       <w:pPr>
@@ -1487,7 +2890,7 @@
         </w:sectPr>
       </w:pPr>
     </w:p>
-    <w:bookmarkStart w:id="7" w:name="_Toc71457871" w:displacedByCustomXml="next"/>
+    <w:bookmarkStart w:id="8" w:name="_Toc71560147" w:displacedByCustomXml="next"/>
     <w:sdt>
       <w:sdtPr>
         <w:rPr>
@@ -1517,7 +2920,7 @@
             </w:rPr>
             <w:t>Bibliografía</w:t>
           </w:r>
-          <w:bookmarkEnd w:id="7"/>
+          <w:bookmarkEnd w:id="8"/>
         </w:p>
         <w:sdt>
           <w:sdtPr>
@@ -2299,6 +3702,92 @@
     </w:lvl>
   </w:abstractNum>
   <w:abstractNum w:abstractNumId="5" w15:restartNumberingAfterBreak="0">
+    <w:nsid w:val="154E02B2"/>
+    <w:multiLevelType w:val="hybridMultilevel"/>
+    <w:tmpl w:val="1E724274"/>
+    <w:lvl w:ilvl="0" w:tplc="0C0A000F">
+      <w:start w:val="1"/>
+      <w:numFmt w:val="decimal"/>
+      <w:lvlText w:val="%1."/>
+      <w:lvlJc w:val="left"/>
+      <w:pPr>
+        <w:ind w:left="1083" w:hanging="360"/>
+      </w:pPr>
+    </w:lvl>
+    <w:lvl w:ilvl="1" w:tplc="0C0A0019" w:tentative="1">
+      <w:start w:val="1"/>
+      <w:numFmt w:val="lowerLetter"/>
+      <w:lvlText w:val="%2."/>
+      <w:lvlJc w:val="left"/>
+      <w:pPr>
+        <w:ind w:left="1803" w:hanging="360"/>
+      </w:pPr>
+    </w:lvl>
+    <w:lvl w:ilvl="2" w:tplc="0C0A001B" w:tentative="1">
+      <w:start w:val="1"/>
+      <w:numFmt w:val="lowerRoman"/>
+      <w:lvlText w:val="%3."/>
+      <w:lvlJc w:val="right"/>
+      <w:pPr>
+        <w:ind w:left="2523" w:hanging="180"/>
+      </w:pPr>
+    </w:lvl>
+    <w:lvl w:ilvl="3" w:tplc="0C0A000F" w:tentative="1">
+      <w:start w:val="1"/>
+      <w:numFmt w:val="decimal"/>
+      <w:lvlText w:val="%4."/>
+      <w:lvlJc w:val="left"/>
+      <w:pPr>
+        <w:ind w:left="3243" w:hanging="360"/>
+      </w:pPr>
+    </w:lvl>
+    <w:lvl w:ilvl="4" w:tplc="0C0A0019" w:tentative="1">
+      <w:start w:val="1"/>
+      <w:numFmt w:val="lowerLetter"/>
+      <w:lvlText w:val="%5."/>
+      <w:lvlJc w:val="left"/>
+      <w:pPr>
+        <w:ind w:left="3963" w:hanging="360"/>
+      </w:pPr>
+    </w:lvl>
+    <w:lvl w:ilvl="5" w:tplc="0C0A001B" w:tentative="1">
+      <w:start w:val="1"/>
+      <w:numFmt w:val="lowerRoman"/>
+      <w:lvlText w:val="%6."/>
+      <w:lvlJc w:val="right"/>
+      <w:pPr>
+        <w:ind w:left="4683" w:hanging="180"/>
+      </w:pPr>
+    </w:lvl>
+    <w:lvl w:ilvl="6" w:tplc="0C0A000F" w:tentative="1">
+      <w:start w:val="1"/>
+      <w:numFmt w:val="decimal"/>
+      <w:lvlText w:val="%7."/>
+      <w:lvlJc w:val="left"/>
+      <w:pPr>
+        <w:ind w:left="5403" w:hanging="360"/>
+      </w:pPr>
+    </w:lvl>
+    <w:lvl w:ilvl="7" w:tplc="0C0A0019" w:tentative="1">
+      <w:start w:val="1"/>
+      <w:numFmt w:val="lowerLetter"/>
+      <w:lvlText w:val="%8."/>
+      <w:lvlJc w:val="left"/>
+      <w:pPr>
+        <w:ind w:left="6123" w:hanging="360"/>
+      </w:pPr>
+    </w:lvl>
+    <w:lvl w:ilvl="8" w:tplc="0C0A001B" w:tentative="1">
+      <w:start w:val="1"/>
+      <w:numFmt w:val="lowerRoman"/>
+      <w:lvlText w:val="%9."/>
+      <w:lvlJc w:val="right"/>
+      <w:pPr>
+        <w:ind w:left="6843" w:hanging="180"/>
+      </w:pPr>
+    </w:lvl>
+  </w:abstractNum>
+  <w:abstractNum w:abstractNumId="6" w15:restartNumberingAfterBreak="0">
     <w:nsid w:val="1BD02027"/>
     <w:multiLevelType w:val="hybridMultilevel"/>
     <w:tmpl w:val="27147C14"/>
@@ -2411,7 +3900,7 @@
       </w:rPr>
     </w:lvl>
   </w:abstractNum>
-  <w:abstractNum w:abstractNumId="6" w15:restartNumberingAfterBreak="0">
+  <w:abstractNum w:abstractNumId="7" w15:restartNumberingAfterBreak="0">
     <w:nsid w:val="1F972D15"/>
     <w:multiLevelType w:val="multilevel"/>
     <w:tmpl w:val="0C0A001F"/>
@@ -2497,7 +3986,7 @@
       </w:pPr>
     </w:lvl>
   </w:abstractNum>
-  <w:abstractNum w:abstractNumId="7" w15:restartNumberingAfterBreak="0">
+  <w:abstractNum w:abstractNumId="8" w15:restartNumberingAfterBreak="0">
     <w:nsid w:val="223D3727"/>
     <w:multiLevelType w:val="multilevel"/>
     <w:tmpl w:val="0C0A001F"/>
@@ -2583,7 +4072,7 @@
       </w:pPr>
     </w:lvl>
   </w:abstractNum>
-  <w:abstractNum w:abstractNumId="8" w15:restartNumberingAfterBreak="0">
+  <w:abstractNum w:abstractNumId="9" w15:restartNumberingAfterBreak="0">
     <w:nsid w:val="27D25612"/>
     <w:multiLevelType w:val="hybridMultilevel"/>
     <w:tmpl w:val="B2CA6F72"/>
@@ -2696,7 +4185,7 @@
       </w:rPr>
     </w:lvl>
   </w:abstractNum>
-  <w:abstractNum w:abstractNumId="9" w15:restartNumberingAfterBreak="0">
+  <w:abstractNum w:abstractNumId="10" w15:restartNumberingAfterBreak="0">
     <w:nsid w:val="31467E58"/>
     <w:multiLevelType w:val="hybridMultilevel"/>
     <w:tmpl w:val="9004539E"/>
@@ -2782,7 +4271,7 @@
       </w:pPr>
     </w:lvl>
   </w:abstractNum>
-  <w:abstractNum w:abstractNumId="10" w15:restartNumberingAfterBreak="0">
+  <w:abstractNum w:abstractNumId="11" w15:restartNumberingAfterBreak="0">
     <w:nsid w:val="50CA1247"/>
     <w:multiLevelType w:val="hybridMultilevel"/>
     <w:tmpl w:val="BB24D956"/>
@@ -2895,7 +4384,7 @@
       </w:rPr>
     </w:lvl>
   </w:abstractNum>
-  <w:abstractNum w:abstractNumId="11" w15:restartNumberingAfterBreak="0">
+  <w:abstractNum w:abstractNumId="12" w15:restartNumberingAfterBreak="0">
     <w:nsid w:val="529025BF"/>
     <w:multiLevelType w:val="hybridMultilevel"/>
     <w:tmpl w:val="AA0E8C88"/>
@@ -2981,7 +4470,7 @@
       </w:pPr>
     </w:lvl>
   </w:abstractNum>
-  <w:abstractNum w:abstractNumId="12" w15:restartNumberingAfterBreak="0">
+  <w:abstractNum w:abstractNumId="13" w15:restartNumberingAfterBreak="0">
     <w:nsid w:val="52A95A8D"/>
     <w:multiLevelType w:val="multilevel"/>
     <w:tmpl w:val="0C0A001F"/>
@@ -3067,7 +4556,7 @@
       </w:pPr>
     </w:lvl>
   </w:abstractNum>
-  <w:abstractNum w:abstractNumId="13" w15:restartNumberingAfterBreak="0">
+  <w:abstractNum w:abstractNumId="14" w15:restartNumberingAfterBreak="0">
     <w:nsid w:val="57466858"/>
     <w:multiLevelType w:val="multilevel"/>
     <w:tmpl w:val="0C0A001F"/>
@@ -3153,7 +4642,7 @@
       </w:pPr>
     </w:lvl>
   </w:abstractNum>
-  <w:abstractNum w:abstractNumId="14" w15:restartNumberingAfterBreak="0">
+  <w:abstractNum w:abstractNumId="15" w15:restartNumberingAfterBreak="0">
     <w:nsid w:val="5B4A6022"/>
     <w:multiLevelType w:val="multilevel"/>
     <w:tmpl w:val="0C0A001F"/>
@@ -3239,7 +4728,7 @@
       </w:pPr>
     </w:lvl>
   </w:abstractNum>
-  <w:abstractNum w:abstractNumId="15" w15:restartNumberingAfterBreak="0">
+  <w:abstractNum w:abstractNumId="16" w15:restartNumberingAfterBreak="0">
     <w:nsid w:val="5E3F4F81"/>
     <w:multiLevelType w:val="hybridMultilevel"/>
     <w:tmpl w:val="7C4AC888"/>
@@ -3352,7 +4841,7 @@
       </w:rPr>
     </w:lvl>
   </w:abstractNum>
-  <w:abstractNum w:abstractNumId="16" w15:restartNumberingAfterBreak="0">
+  <w:abstractNum w:abstractNumId="17" w15:restartNumberingAfterBreak="0">
     <w:nsid w:val="5E53580F"/>
     <w:multiLevelType w:val="hybridMultilevel"/>
     <w:tmpl w:val="0A2A5248"/>
@@ -3438,7 +4927,7 @@
       </w:pPr>
     </w:lvl>
   </w:abstractNum>
-  <w:abstractNum w:abstractNumId="17" w15:restartNumberingAfterBreak="0">
+  <w:abstractNum w:abstractNumId="18" w15:restartNumberingAfterBreak="0">
     <w:nsid w:val="72504245"/>
     <w:multiLevelType w:val="hybridMultilevel"/>
     <w:tmpl w:val="25C422D6"/>
@@ -3524,7 +5013,7 @@
       </w:pPr>
     </w:lvl>
   </w:abstractNum>
-  <w:abstractNum w:abstractNumId="18" w15:restartNumberingAfterBreak="0">
+  <w:abstractNum w:abstractNumId="19" w15:restartNumberingAfterBreak="0">
     <w:nsid w:val="785057C5"/>
     <w:multiLevelType w:val="hybridMultilevel"/>
     <w:tmpl w:val="EA123578"/>
@@ -3610,7 +5099,7 @@
       </w:pPr>
     </w:lvl>
   </w:abstractNum>
-  <w:abstractNum w:abstractNumId="19" w15:restartNumberingAfterBreak="0">
+  <w:abstractNum w:abstractNumId="20" w15:restartNumberingAfterBreak="0">
     <w:nsid w:val="79FC15EF"/>
     <w:multiLevelType w:val="hybridMultilevel"/>
     <w:tmpl w:val="33E65EA0"/>
@@ -3696,7 +5185,7 @@
       </w:pPr>
     </w:lvl>
   </w:abstractNum>
-  <w:abstractNum w:abstractNumId="20" w15:restartNumberingAfterBreak="0">
+  <w:abstractNum w:abstractNumId="21" w15:restartNumberingAfterBreak="0">
     <w:nsid w:val="7BFF4401"/>
     <w:multiLevelType w:val="hybridMultilevel"/>
     <w:tmpl w:val="34307C4C"/>
@@ -3780,61 +5269,174 @@
       <w:pPr>
         <w:ind w:left="6480" w:hanging="180"/>
       </w:pPr>
+    </w:lvl>
+  </w:abstractNum>
+  <w:abstractNum w:abstractNumId="22" w15:restartNumberingAfterBreak="0">
+    <w:nsid w:val="7C692E1E"/>
+    <w:multiLevelType w:val="hybridMultilevel"/>
+    <w:tmpl w:val="CD469628"/>
+    <w:lvl w:ilvl="0" w:tplc="0C0A0001">
+      <w:start w:val="1"/>
+      <w:numFmt w:val="bullet"/>
+      <w:lvlText w:val=""/>
+      <w:lvlJc w:val="left"/>
+      <w:pPr>
+        <w:ind w:left="1083" w:hanging="360"/>
+      </w:pPr>
+      <w:rPr>
+        <w:rFonts w:ascii="Symbol" w:hAnsi="Symbol" w:hint="default"/>
+      </w:rPr>
+    </w:lvl>
+    <w:lvl w:ilvl="1" w:tplc="0C0A0003" w:tentative="1">
+      <w:start w:val="1"/>
+      <w:numFmt w:val="bullet"/>
+      <w:lvlText w:val="o"/>
+      <w:lvlJc w:val="left"/>
+      <w:pPr>
+        <w:ind w:left="1803" w:hanging="360"/>
+      </w:pPr>
+      <w:rPr>
+        <w:rFonts w:ascii="Courier New" w:hAnsi="Courier New" w:cs="Courier New" w:hint="default"/>
+      </w:rPr>
+    </w:lvl>
+    <w:lvl w:ilvl="2" w:tplc="0C0A0005" w:tentative="1">
+      <w:start w:val="1"/>
+      <w:numFmt w:val="bullet"/>
+      <w:lvlText w:val=""/>
+      <w:lvlJc w:val="left"/>
+      <w:pPr>
+        <w:ind w:left="2523" w:hanging="360"/>
+      </w:pPr>
+      <w:rPr>
+        <w:rFonts w:ascii="Wingdings" w:hAnsi="Wingdings" w:hint="default"/>
+      </w:rPr>
+    </w:lvl>
+    <w:lvl w:ilvl="3" w:tplc="0C0A0001" w:tentative="1">
+      <w:start w:val="1"/>
+      <w:numFmt w:val="bullet"/>
+      <w:lvlText w:val=""/>
+      <w:lvlJc w:val="left"/>
+      <w:pPr>
+        <w:ind w:left="3243" w:hanging="360"/>
+      </w:pPr>
+      <w:rPr>
+        <w:rFonts w:ascii="Symbol" w:hAnsi="Symbol" w:hint="default"/>
+      </w:rPr>
+    </w:lvl>
+    <w:lvl w:ilvl="4" w:tplc="0C0A0003" w:tentative="1">
+      <w:start w:val="1"/>
+      <w:numFmt w:val="bullet"/>
+      <w:lvlText w:val="o"/>
+      <w:lvlJc w:val="left"/>
+      <w:pPr>
+        <w:ind w:left="3963" w:hanging="360"/>
+      </w:pPr>
+      <w:rPr>
+        <w:rFonts w:ascii="Courier New" w:hAnsi="Courier New" w:cs="Courier New" w:hint="default"/>
+      </w:rPr>
+    </w:lvl>
+    <w:lvl w:ilvl="5" w:tplc="0C0A0005" w:tentative="1">
+      <w:start w:val="1"/>
+      <w:numFmt w:val="bullet"/>
+      <w:lvlText w:val=""/>
+      <w:lvlJc w:val="left"/>
+      <w:pPr>
+        <w:ind w:left="4683" w:hanging="360"/>
+      </w:pPr>
+      <w:rPr>
+        <w:rFonts w:ascii="Wingdings" w:hAnsi="Wingdings" w:hint="default"/>
+      </w:rPr>
+    </w:lvl>
+    <w:lvl w:ilvl="6" w:tplc="0C0A0001" w:tentative="1">
+      <w:start w:val="1"/>
+      <w:numFmt w:val="bullet"/>
+      <w:lvlText w:val=""/>
+      <w:lvlJc w:val="left"/>
+      <w:pPr>
+        <w:ind w:left="5403" w:hanging="360"/>
+      </w:pPr>
+      <w:rPr>
+        <w:rFonts w:ascii="Symbol" w:hAnsi="Symbol" w:hint="default"/>
+      </w:rPr>
+    </w:lvl>
+    <w:lvl w:ilvl="7" w:tplc="0C0A0003" w:tentative="1">
+      <w:start w:val="1"/>
+      <w:numFmt w:val="bullet"/>
+      <w:lvlText w:val="o"/>
+      <w:lvlJc w:val="left"/>
+      <w:pPr>
+        <w:ind w:left="6123" w:hanging="360"/>
+      </w:pPr>
+      <w:rPr>
+        <w:rFonts w:ascii="Courier New" w:hAnsi="Courier New" w:cs="Courier New" w:hint="default"/>
+      </w:rPr>
+    </w:lvl>
+    <w:lvl w:ilvl="8" w:tplc="0C0A0005" w:tentative="1">
+      <w:start w:val="1"/>
+      <w:numFmt w:val="bullet"/>
+      <w:lvlText w:val=""/>
+      <w:lvlJc w:val="left"/>
+      <w:pPr>
+        <w:ind w:left="6843" w:hanging="360"/>
+      </w:pPr>
+      <w:rPr>
+        <w:rFonts w:ascii="Wingdings" w:hAnsi="Wingdings" w:hint="default"/>
+      </w:rPr>
     </w:lvl>
   </w:abstractNum>
   <w:num w:numId="1">
     <w:abstractNumId w:val="4"/>
   </w:num>
   <w:num w:numId="2">
-    <w:abstractNumId w:val="5"/>
+    <w:abstractNumId w:val="6"/>
   </w:num>
   <w:num w:numId="3">
-    <w:abstractNumId w:val="7"/>
+    <w:abstractNumId w:val="8"/>
   </w:num>
   <w:num w:numId="4">
-    <w:abstractNumId w:val="19"/>
+    <w:abstractNumId w:val="20"/>
   </w:num>
   <w:num w:numId="5">
-    <w:abstractNumId w:val="15"/>
+    <w:abstractNumId w:val="16"/>
   </w:num>
   <w:num w:numId="6">
-    <w:abstractNumId w:val="9"/>
+    <w:abstractNumId w:val="10"/>
   </w:num>
   <w:num w:numId="7">
-    <w:abstractNumId w:val="16"/>
+    <w:abstractNumId w:val="17"/>
   </w:num>
   <w:num w:numId="8">
-    <w:abstractNumId w:val="12"/>
+    <w:abstractNumId w:val="13"/>
   </w:num>
   <w:num w:numId="9">
-    <w:abstractNumId w:val="20"/>
+    <w:abstractNumId w:val="21"/>
   </w:num>
   <w:num w:numId="10">
-    <w:abstractNumId w:val="17"/>
+    <w:abstractNumId w:val="18"/>
   </w:num>
   <w:num w:numId="11">
-    <w:abstractNumId w:val="6"/>
+    <w:abstractNumId w:val="7"/>
   </w:num>
   <w:num w:numId="12">
     <w:abstractNumId w:val="2"/>
   </w:num>
   <w:num w:numId="13">
-    <w:abstractNumId w:val="18"/>
+    <w:abstractNumId w:val="19"/>
   </w:num>
   <w:num w:numId="14">
+    <w:abstractNumId w:val="15"/>
+  </w:num>
+  <w:num w:numId="15">
+    <w:abstractNumId w:val="9"/>
+  </w:num>
+  <w:num w:numId="16">
+    <w:abstractNumId w:val="12"/>
+  </w:num>
+  <w:num w:numId="17">
     <w:abstractNumId w:val="14"/>
   </w:num>
-  <w:num w:numId="15">
-    <w:abstractNumId w:val="8"/>
-  </w:num>
-  <w:num w:numId="16">
+  <w:num w:numId="18">
     <w:abstractNumId w:val="11"/>
-  </w:num>
-  <w:num w:numId="17">
-    <w:abstractNumId w:val="13"/>
-  </w:num>
-  <w:num w:numId="18">
-    <w:abstractNumId w:val="10"/>
   </w:num>
   <w:num w:numId="19">
     <w:abstractNumId w:val="1"/>
@@ -3844,6 +5446,12 @@
   </w:num>
   <w:num w:numId="21">
     <w:abstractNumId w:val="3"/>
+  </w:num>
+  <w:num w:numId="22">
+    <w:abstractNumId w:val="22"/>
+  </w:num>
+  <w:num w:numId="23">
+    <w:abstractNumId w:val="5"/>
   </w:num>
 </w:numbering>
 </file>
@@ -4340,6 +5948,7 @@
   <w:style w:type="character" w:default="1" w:styleId="Fuentedeprrafopredeter">
     <w:name w:val="Default Paragraph Font"/>
     <w:uiPriority w:val="1"/>
+    <w:semiHidden/>
     <w:unhideWhenUsed/>
   </w:style>
   <w:style w:type="table" w:default="1" w:styleId="Tablanormal">
@@ -4751,6 +6360,72 @@
       <w:spacing w:after="100"/>
       <w:ind w:left="660"/>
     </w:pPr>
+  </w:style>
+  <w:style w:type="paragraph" w:styleId="Textoindependiente">
+    <w:name w:val="Body Text"/>
+    <w:basedOn w:val="Normal"/>
+    <w:link w:val="TextoindependienteCar"/>
+    <w:uiPriority w:val="99"/>
+    <w:unhideWhenUsed/>
+    <w:rsid w:val="005D2ACF"/>
+    <w:pPr>
+      <w:spacing w:after="120"/>
+      <w:ind w:left="0"/>
+      <w:jc w:val="left"/>
+    </w:pPr>
+    <w:rPr>
+      <w:rFonts w:asciiTheme="minorHAnsi" w:eastAsiaTheme="minorEastAsia" w:hAnsiTheme="minorHAnsi" w:cstheme="minorBidi"/>
+      <w:lang w:eastAsia="ja-JP"/>
+    </w:rPr>
+  </w:style>
+  <w:style w:type="character" w:customStyle="1" w:styleId="TextoindependienteCar">
+    <w:name w:val="Texto independiente Car"/>
+    <w:basedOn w:val="Fuentedeprrafopredeter"/>
+    <w:link w:val="Textoindependiente"/>
+    <w:uiPriority w:val="99"/>
+    <w:rsid w:val="005D2ACF"/>
+    <w:rPr>
+      <w:rFonts w:asciiTheme="minorHAnsi" w:eastAsiaTheme="minorEastAsia" w:hAnsiTheme="minorHAnsi" w:cstheme="minorBidi"/>
+      <w:lang w:eastAsia="ja-JP"/>
+    </w:rPr>
+  </w:style>
+  <w:style w:type="paragraph" w:styleId="Saludo">
+    <w:name w:val="Salutation"/>
+    <w:basedOn w:val="Normal"/>
+    <w:next w:val="Normal"/>
+    <w:link w:val="SaludoCar"/>
+    <w:uiPriority w:val="99"/>
+    <w:unhideWhenUsed/>
+    <w:rsid w:val="005D2ACF"/>
+    <w:pPr>
+      <w:ind w:left="0"/>
+      <w:jc w:val="left"/>
+    </w:pPr>
+    <w:rPr>
+      <w:rFonts w:asciiTheme="minorHAnsi" w:eastAsiaTheme="minorEastAsia" w:hAnsiTheme="minorHAnsi" w:cstheme="minorBidi"/>
+      <w:lang w:eastAsia="ja-JP"/>
+    </w:rPr>
+  </w:style>
+  <w:style w:type="character" w:customStyle="1" w:styleId="SaludoCar">
+    <w:name w:val="Saludo Car"/>
+    <w:basedOn w:val="Fuentedeprrafopredeter"/>
+    <w:link w:val="Saludo"/>
+    <w:uiPriority w:val="99"/>
+    <w:rsid w:val="005D2ACF"/>
+    <w:rPr>
+      <w:rFonts w:asciiTheme="minorHAnsi" w:eastAsiaTheme="minorEastAsia" w:hAnsiTheme="minorHAnsi" w:cstheme="minorBidi"/>
+      <w:lang w:eastAsia="ja-JP"/>
+    </w:rPr>
+  </w:style>
+  <w:style w:type="character" w:styleId="Textodelmarcadordeposicin">
+    <w:name w:val="Placeholder Text"/>
+    <w:basedOn w:val="Fuentedeprrafopredeter"/>
+    <w:uiPriority w:val="99"/>
+    <w:semiHidden/>
+    <w:rsid w:val="00471027"/>
+    <w:rPr>
+      <w:color w:val="808080"/>
+    </w:rPr>
   </w:style>
 </w:styles>
 </file>

</xml_diff>